<commit_message>
update work progress reports
</commit_message>
<xml_diff>
--- a/Progress/WorkPerformance/Week4.docx
+++ b/Progress/WorkPerformance/Week4.docx
@@ -1,6 +1,6 @@
 
 <file path=word/document.xml><?xml version="1.0" encoding="utf-8"?>
-<w:document xmlns:wpc="http://schemas.microsoft.com/office/word/2010/wordprocessingCanvas" xmlns:cx="http://schemas.microsoft.com/office/drawing/2014/chartex" xmlns:cx1="http://schemas.microsoft.com/office/drawing/2015/9/8/chartex" xmlns:cx2="http://schemas.microsoft.com/office/drawing/2015/10/21/chartex" xmlns:cx3="http://schemas.microsoft.com/office/drawing/2016/5/9/chartex" xmlns:cx4="http://schemas.microsoft.com/office/drawing/2016/5/10/chartex" xmlns:cx5="http://schemas.microsoft.com/office/drawing/2016/5/11/chartex" xmlns:cx6="http://schemas.microsoft.com/office/drawing/2016/5/12/chartex" xmlns:cx7="http://schemas.microsoft.com/office/drawing/2016/5/13/chartex" xmlns:cx8="http://schemas.microsoft.com/office/drawing/2016/5/14/chartex" xmlns:mc="http://schemas.openxmlformats.org/markup-compatibility/2006" xmlns:aink="http://schemas.microsoft.com/office/drawing/2016/ink" xmlns:am3d="http://schemas.microsoft.com/office/drawing/2017/model3d" xmlns:o="urn:schemas-microsoft-com:office:office" xmlns:oel="http://schemas.microsoft.com/office/2019/extlst" xmlns:r="http://schemas.openxmlformats.org/officeDocument/2006/relationships" xmlns:m="http://schemas.openxmlformats.org/officeDocument/2006/math" xmlns:v="urn:schemas-microsoft-com:vml" xmlns:wp14="http://schemas.microsoft.com/office/word/2010/wordprocessingDrawing" xmlns:wp="http://schemas.openxmlformats.org/drawingml/2006/wordprocessingDrawing" xmlns:w10="urn:schemas-microsoft-com:office:word" xmlns:w="http://schemas.openxmlformats.org/wordprocessingml/2006/main" xmlns:w14="http://schemas.microsoft.com/office/word/2010/wordml" xmlns:w15="http://schemas.microsoft.com/office/word/2012/wordml" xmlns:w16cex="http://schemas.microsoft.com/office/word/2018/wordml/cex" xmlns:w16cid="http://schemas.microsoft.com/office/word/2016/wordml/cid" xmlns:w16="http://schemas.microsoft.com/office/word/2018/wordml" xmlns:w16sdtdh="http://schemas.microsoft.com/office/word/2020/wordml/sdtdatahash" xmlns:w16se="http://schemas.microsoft.com/office/word/2015/wordml/symex" xmlns:wpg="http://schemas.microsoft.com/office/word/2010/wordprocessingGroup" xmlns:wpi="http://schemas.microsoft.com/office/word/2010/wordprocessingInk" xmlns:wne="http://schemas.microsoft.com/office/word/2006/wordml" xmlns:wps="http://schemas.microsoft.com/office/word/2010/wordprocessingShape" mc:Ignorable="w14 w15 w16se w16cid w16 w16cex w16sdtdh wp14">
+<w:document xmlns:wpc="http://schemas.microsoft.com/office/word/2010/wordprocessingCanvas" xmlns:cx="http://schemas.microsoft.com/office/drawing/2014/chartex" xmlns:cx1="http://schemas.microsoft.com/office/drawing/2015/9/8/chartex" xmlns:cx2="http://schemas.microsoft.com/office/drawing/2015/10/21/chartex" xmlns:cx3="http://schemas.microsoft.com/office/drawing/2016/5/9/chartex" xmlns:cx4="http://schemas.microsoft.com/office/drawing/2016/5/10/chartex" xmlns:cx5="http://schemas.microsoft.com/office/drawing/2016/5/11/chartex" xmlns:cx6="http://schemas.microsoft.com/office/drawing/2016/5/12/chartex" xmlns:cx7="http://schemas.microsoft.com/office/drawing/2016/5/13/chartex" xmlns:cx8="http://schemas.microsoft.com/office/drawing/2016/5/14/chartex" xmlns:mc="http://schemas.openxmlformats.org/markup-compatibility/2006" xmlns:aink="http://schemas.microsoft.com/office/drawing/2016/ink" xmlns:am3d="http://schemas.microsoft.com/office/drawing/2017/model3d" xmlns:o="urn:schemas-microsoft-com:office:office" xmlns:oel="http://schemas.microsoft.com/office/2019/extlst" xmlns:r="http://schemas.openxmlformats.org/officeDocument/2006/relationships" xmlns:m="http://schemas.openxmlformats.org/officeDocument/2006/math" xmlns:v="urn:schemas-microsoft-com:vml" xmlns:wp14="http://schemas.microsoft.com/office/word/2010/wordprocessingDrawing" xmlns:wp="http://schemas.openxmlformats.org/drawingml/2006/wordprocessingDrawing" xmlns:w10="urn:schemas-microsoft-com:office:word" xmlns:w="http://schemas.openxmlformats.org/wordprocessingml/2006/main" xmlns:w14="http://schemas.microsoft.com/office/word/2010/wordml" xmlns:w15="http://schemas.microsoft.com/office/word/2012/wordml" xmlns:w16cex="http://schemas.microsoft.com/office/word/2018/wordml/cex" xmlns:w16cid="http://schemas.microsoft.com/office/word/2016/wordml/cid" xmlns:w16="http://schemas.microsoft.com/office/word/2018/wordml" xmlns:w16du="http://schemas.microsoft.com/office/word/2023/wordml/word16du" xmlns:w16sdtdh="http://schemas.microsoft.com/office/word/2020/wordml/sdtdatahash" xmlns:w16se="http://schemas.microsoft.com/office/word/2015/wordml/symex" xmlns:wpg="http://schemas.microsoft.com/office/word/2010/wordprocessingGroup" xmlns:wpi="http://schemas.microsoft.com/office/word/2010/wordprocessingInk" xmlns:wne="http://schemas.microsoft.com/office/word/2006/wordml" xmlns:wps="http://schemas.microsoft.com/office/word/2010/wordprocessingShape" mc:Ignorable="w14 w15 w16se w16cid w16 w16cex w16sdtdh wp14">
   <w:body>
     <w:p>
       <w:pPr>
@@ -21,114 +21,50 @@
       </w:r>
       <w:r>
         <w:rPr>
+          <w:rFonts w:eastAsia="Calibri"/>
           <w:b w:val="0"/>
           <w:bCs w:val="0"/>
         </w:rPr>
-        <w:t>[Enter Project Title]</w:t>
-      </w:r>
-    </w:p>
-    <w:p>
-      <w:pPr>
-        <w:rPr>
-          <w:i/>
-          <w:iCs/>
-        </w:rPr>
-      </w:pPr>
-      <w:r>
-        <w:rPr>
-          <w:i/>
-          <w:iCs/>
-        </w:rPr>
-        <w:t>[Complete this report following each meeting with your supervisor. Update the footer to include the date of the report and your name</w:t>
-      </w:r>
-      <w:r>
-        <w:rPr>
-          <w:i/>
-          <w:iCs/>
-        </w:rPr>
-        <w:t xml:space="preserve">. </w:t>
-      </w:r>
-      <w:r>
-        <w:rPr>
-          <w:i/>
-          <w:iCs/>
-        </w:rPr>
-        <w:t xml:space="preserve">Send the report to your supervisor within one working day of your meeting. </w:t>
-      </w:r>
-      <w:r>
-        <w:rPr>
-          <w:i/>
-          <w:iCs/>
-        </w:rPr>
-        <w:t xml:space="preserve">You should </w:t>
-      </w:r>
-      <w:r>
-        <w:rPr>
-          <w:i/>
-          <w:iCs/>
-        </w:rPr>
-        <w:t>generate</w:t>
-      </w:r>
-      <w:r>
-        <w:rPr>
-          <w:i/>
-          <w:iCs/>
-        </w:rPr>
-        <w:t xml:space="preserve"> an agenda of topics to be discussed </w:t>
-      </w:r>
-      <w:r>
-        <w:rPr>
-          <w:i/>
-          <w:iCs/>
-        </w:rPr>
-        <w:t xml:space="preserve">and share with your supervisor </w:t>
-      </w:r>
-      <w:r>
-        <w:rPr>
-          <w:i/>
-          <w:iCs/>
-        </w:rPr>
-        <w:t>prior to each meeting.</w:t>
-      </w:r>
-      <w:r>
-        <w:rPr>
-          <w:i/>
-          <w:iCs/>
-        </w:rPr>
-        <w:t>]</w:t>
+        <w:t>Drones Against Malaria and Dengue</w:t>
       </w:r>
     </w:p>
     <w:tbl>
       <w:tblPr>
-        <w:tblStyle w:val="TableGrid"/>
         <w:tblW w:w="10206" w:type="dxa"/>
-        <w:tblBorders>
-          <w:top w:val="none" w:sz="0" w:space="0" w:color="auto"/>
-          <w:left w:val="none" w:sz="0" w:space="0" w:color="auto"/>
-          <w:bottom w:val="none" w:sz="0" w:space="0" w:color="auto"/>
-          <w:right w:val="none" w:sz="0" w:space="0" w:color="auto"/>
-          <w:insideH w:val="none" w:sz="0" w:space="0" w:color="auto"/>
-          <w:insideV w:val="none" w:sz="0" w:space="0" w:color="auto"/>
-        </w:tblBorders>
+        <w:tblLayout w:type="fixed"/>
+        <w:tblCellMar>
+          <w:left w:w="10" w:type="dxa"/>
+          <w:right w:w="10" w:type="dxa"/>
+        </w:tblCellMar>
         <w:tblLook w:val="04A0" w:firstRow="1" w:lastRow="0" w:firstColumn="1" w:lastColumn="0" w:noHBand="0" w:noVBand="1"/>
       </w:tblPr>
       <w:tblGrid>
         <w:gridCol w:w="2268"/>
-        <w:gridCol w:w="2054"/>
-        <w:gridCol w:w="2347"/>
+        <w:gridCol w:w="2055"/>
+        <w:gridCol w:w="2346"/>
         <w:gridCol w:w="3537"/>
       </w:tblGrid>
       <w:tr>
+        <w:tblPrEx>
+          <w:tblCellMar>
+            <w:top w:w="0" w:type="dxa"/>
+            <w:bottom w:w="0" w:type="dxa"/>
+          </w:tblCellMar>
+        </w:tblPrEx>
         <w:tc>
           <w:tcPr>
-            <w:tcW w:w="2268" w:type="dxa"/>
+            <w:tcW w:w="2267" w:type="dxa"/>
+            <w:tcMar>
+              <w:top w:w="0" w:type="dxa"/>
+              <w:left w:w="108" w:type="dxa"/>
+              <w:bottom w:w="0" w:type="dxa"/>
+              <w:right w:w="108" w:type="dxa"/>
+            </w:tcMar>
           </w:tcPr>
           <w:p>
             <w:pPr>
-              <w:rPr>
-                <w:b/>
-                <w:bCs/>
-              </w:rPr>
+              <w:pStyle w:val="Standard"/>
+              <w:spacing w:line="240" w:lineRule="auto"/>
             </w:pPr>
             <w:r>
               <w:rPr>
@@ -143,21 +79,45 @@
           <w:tcPr>
             <w:tcW w:w="7938" w:type="dxa"/>
             <w:gridSpan w:val="3"/>
+            <w:tcMar>
+              <w:top w:w="0" w:type="dxa"/>
+              <w:left w:w="108" w:type="dxa"/>
+              <w:bottom w:w="0" w:type="dxa"/>
+              <w:right w:w="108" w:type="dxa"/>
+            </w:tcMar>
           </w:tcPr>
-          <w:p/>
+          <w:p>
+            <w:pPr>
+              <w:pStyle w:val="Standard"/>
+              <w:spacing w:line="240" w:lineRule="auto"/>
+            </w:pPr>
+            <w:r>
+              <w:t>Don Kaluarachchi</w:t>
+            </w:r>
+          </w:p>
         </w:tc>
       </w:tr>
       <w:tr>
+        <w:tblPrEx>
+          <w:tblCellMar>
+            <w:top w:w="0" w:type="dxa"/>
+            <w:bottom w:w="0" w:type="dxa"/>
+          </w:tblCellMar>
+        </w:tblPrEx>
         <w:tc>
           <w:tcPr>
-            <w:tcW w:w="2268" w:type="dxa"/>
+            <w:tcW w:w="2267" w:type="dxa"/>
+            <w:tcMar>
+              <w:top w:w="0" w:type="dxa"/>
+              <w:left w:w="108" w:type="dxa"/>
+              <w:bottom w:w="0" w:type="dxa"/>
+              <w:right w:w="108" w:type="dxa"/>
+            </w:tcMar>
           </w:tcPr>
           <w:p>
             <w:pPr>
-              <w:rPr>
-                <w:b/>
-                <w:bCs/>
-              </w:rPr>
+              <w:pStyle w:val="Standard"/>
+              <w:spacing w:line="240" w:lineRule="auto"/>
             </w:pPr>
             <w:r>
               <w:rPr>
@@ -172,21 +132,45 @@
           <w:tcPr>
             <w:tcW w:w="7938" w:type="dxa"/>
             <w:gridSpan w:val="3"/>
+            <w:tcMar>
+              <w:top w:w="0" w:type="dxa"/>
+              <w:left w:w="108" w:type="dxa"/>
+              <w:bottom w:w="0" w:type="dxa"/>
+              <w:right w:w="108" w:type="dxa"/>
+            </w:tcMar>
           </w:tcPr>
-          <w:p/>
+          <w:p>
+            <w:pPr>
+              <w:pStyle w:val="Standard"/>
+              <w:spacing w:line="240" w:lineRule="auto"/>
+            </w:pPr>
+            <w:r>
+              <w:t>n10496262</w:t>
+            </w:r>
+          </w:p>
         </w:tc>
       </w:tr>
       <w:tr>
+        <w:tblPrEx>
+          <w:tblCellMar>
+            <w:top w:w="0" w:type="dxa"/>
+            <w:bottom w:w="0" w:type="dxa"/>
+          </w:tblCellMar>
+        </w:tblPrEx>
         <w:tc>
           <w:tcPr>
-            <w:tcW w:w="2268" w:type="dxa"/>
+            <w:tcW w:w="2267" w:type="dxa"/>
+            <w:tcMar>
+              <w:top w:w="0" w:type="dxa"/>
+              <w:left w:w="108" w:type="dxa"/>
+              <w:bottom w:w="0" w:type="dxa"/>
+              <w:right w:w="108" w:type="dxa"/>
+            </w:tcMar>
           </w:tcPr>
           <w:p>
             <w:pPr>
-              <w:rPr>
-                <w:b/>
-                <w:bCs/>
-              </w:rPr>
+              <w:pStyle w:val="Standard"/>
+              <w:spacing w:line="240" w:lineRule="auto"/>
             </w:pPr>
             <w:r>
               <w:rPr>
@@ -201,49 +185,52 @@
           <w:tcPr>
             <w:tcW w:w="7938" w:type="dxa"/>
             <w:gridSpan w:val="3"/>
+            <w:tcMar>
+              <w:top w:w="0" w:type="dxa"/>
+              <w:left w:w="108" w:type="dxa"/>
+              <w:bottom w:w="0" w:type="dxa"/>
+              <w:right w:w="108" w:type="dxa"/>
+            </w:tcMar>
           </w:tcPr>
-          <w:p/>
+          <w:p>
+            <w:pPr>
+              <w:pStyle w:val="Standard"/>
+              <w:spacing w:line="240" w:lineRule="auto"/>
+            </w:pPr>
+            <w:r>
+              <w:t>Dr Felipe Gonzalez</w:t>
+            </w:r>
+          </w:p>
         </w:tc>
       </w:tr>
       <w:tr>
+        <w:tblPrEx>
+          <w:tblCellMar>
+            <w:top w:w="0" w:type="dxa"/>
+            <w:bottom w:w="0" w:type="dxa"/>
+          </w:tblCellMar>
+        </w:tblPrEx>
         <w:tc>
           <w:tcPr>
-            <w:tcW w:w="2268" w:type="dxa"/>
+            <w:tcW w:w="2267" w:type="dxa"/>
+            <w:tcMar>
+              <w:top w:w="0" w:type="dxa"/>
+              <w:left w:w="108" w:type="dxa"/>
+              <w:bottom w:w="0" w:type="dxa"/>
+              <w:right w:w="108" w:type="dxa"/>
+            </w:tcMar>
           </w:tcPr>
           <w:p>
             <w:pPr>
+              <w:pStyle w:val="Standard"/>
+              <w:spacing w:line="240" w:lineRule="auto"/>
+            </w:pPr>
+            <w:r>
               <w:rPr>
                 <w:b/>
                 <w:bCs/>
               </w:rPr>
-            </w:pPr>
-            <w:r>
-              <w:rPr>
-                <w:b/>
-                <w:bCs/>
-              </w:rPr>
-              <w:t>Meeting Date</w:t>
-            </w:r>
-            <w:r>
-              <w:rPr>
-                <w:b/>
-                <w:bCs/>
-              </w:rPr>
-              <w:t>,</w:t>
-            </w:r>
-            <w:r>
-              <w:rPr>
-                <w:b/>
-                <w:bCs/>
-              </w:rPr>
-              <w:t xml:space="preserve"> Time</w:t>
-            </w:r>
-            <w:r>
-              <w:rPr>
-                <w:b/>
-                <w:bCs/>
-              </w:rPr>
-              <w:t>, &amp; Method</w:t>
+              <w:t>Meeting Date, Time, &amp; Method</w:t>
             </w:r>
           </w:p>
         </w:tc>
@@ -251,22 +238,46 @@
           <w:tcPr>
             <w:tcW w:w="7938" w:type="dxa"/>
             <w:gridSpan w:val="3"/>
+            <w:tcMar>
+              <w:top w:w="0" w:type="dxa"/>
+              <w:left w:w="108" w:type="dxa"/>
+              <w:bottom w:w="0" w:type="dxa"/>
+              <w:right w:w="108" w:type="dxa"/>
+            </w:tcMar>
           </w:tcPr>
-          <w:p/>
+          <w:p>
+            <w:pPr>
+              <w:pStyle w:val="Standard"/>
+              <w:spacing w:line="240" w:lineRule="auto"/>
+            </w:pPr>
+            <w:r>
+              <w:t>Thursday, Weekly at 5.30pm</w:t>
+            </w:r>
+          </w:p>
         </w:tc>
       </w:tr>
       <w:tr>
+        <w:tblPrEx>
+          <w:tblCellMar>
+            <w:top w:w="0" w:type="dxa"/>
+            <w:bottom w:w="0" w:type="dxa"/>
+          </w:tblCellMar>
+        </w:tblPrEx>
         <w:tc>
           <w:tcPr>
-            <w:tcW w:w="2268" w:type="dxa"/>
+            <w:tcW w:w="2267" w:type="dxa"/>
+            <w:tcMar>
+              <w:top w:w="0" w:type="dxa"/>
+              <w:left w:w="108" w:type="dxa"/>
+              <w:bottom w:w="0" w:type="dxa"/>
+              <w:right w:w="108" w:type="dxa"/>
+            </w:tcMar>
           </w:tcPr>
           <w:p>
             <w:pPr>
+              <w:pStyle w:val="Standard"/>
+              <w:spacing w:line="240" w:lineRule="auto"/>
               <w:jc w:val="center"/>
-              <w:rPr>
-                <w:b/>
-                <w:bCs/>
-              </w:rPr>
             </w:pPr>
             <w:r>
               <w:t>Face to face Meeting</w:t>
@@ -275,10 +286,18 @@
         </w:tc>
         <w:tc>
           <w:tcPr>
-            <w:tcW w:w="2054" w:type="dxa"/>
+            <w:tcW w:w="2055" w:type="dxa"/>
+            <w:tcMar>
+              <w:top w:w="0" w:type="dxa"/>
+              <w:left w:w="108" w:type="dxa"/>
+              <w:bottom w:w="0" w:type="dxa"/>
+              <w:right w:w="108" w:type="dxa"/>
+            </w:tcMar>
           </w:tcPr>
           <w:p>
             <w:pPr>
+              <w:pStyle w:val="Standard"/>
+              <w:spacing w:line="240" w:lineRule="auto"/>
               <w:jc w:val="center"/>
             </w:pPr>
             <w:r>
@@ -288,10 +307,18 @@
         </w:tc>
         <w:tc>
           <w:tcPr>
-            <w:tcW w:w="2347" w:type="dxa"/>
+            <w:tcW w:w="2346" w:type="dxa"/>
+            <w:tcMar>
+              <w:top w:w="0" w:type="dxa"/>
+              <w:left w:w="108" w:type="dxa"/>
+              <w:bottom w:w="0" w:type="dxa"/>
+              <w:right w:w="108" w:type="dxa"/>
+            </w:tcMar>
           </w:tcPr>
           <w:p>
             <w:pPr>
+              <w:pStyle w:val="Standard"/>
+              <w:spacing w:line="240" w:lineRule="auto"/>
               <w:jc w:val="center"/>
             </w:pPr>
             <w:r>
@@ -302,16 +329,21 @@
         <w:tc>
           <w:tcPr>
             <w:tcW w:w="3537" w:type="dxa"/>
+            <w:tcMar>
+              <w:top w:w="0" w:type="dxa"/>
+              <w:left w:w="108" w:type="dxa"/>
+              <w:bottom w:w="0" w:type="dxa"/>
+              <w:right w:w="108" w:type="dxa"/>
+            </w:tcMar>
           </w:tcPr>
           <w:p>
             <w:pPr>
+              <w:pStyle w:val="Standard"/>
+              <w:spacing w:line="240" w:lineRule="auto"/>
               <w:jc w:val="center"/>
             </w:pPr>
             <w:r>
-              <w:t>Teams</w:t>
-            </w:r>
-            <w:r>
-              <w:t>/Zoom</w:t>
+              <w:t>Teams/Zoom</w:t>
             </w:r>
           </w:p>
         </w:tc>
@@ -321,58 +353,13 @@
       <w:pPr>
         <w:pStyle w:val="Heading2WITHnumbers"/>
       </w:pPr>
+    </w:p>
+    <w:p>
+      <w:pPr>
+        <w:pStyle w:val="Heading2WITHnumbers"/>
+      </w:pPr>
       <w:r>
         <w:t>Report on Progress</w:t>
-      </w:r>
-    </w:p>
-    <w:p>
-      <w:pPr>
-        <w:rPr>
-          <w:i/>
-          <w:iCs/>
-        </w:rPr>
-      </w:pPr>
-      <w:r>
-        <w:rPr>
-          <w:i/>
-          <w:iCs/>
-        </w:rPr>
-        <w:t>[</w:t>
-      </w:r>
-      <w:r>
-        <w:rPr>
-          <w:i/>
-          <w:iCs/>
-        </w:rPr>
-        <w:t>Outline key discussion points from this meeting</w:t>
-      </w:r>
-      <w:r>
-        <w:rPr>
-          <w:i/>
-          <w:iCs/>
-        </w:rPr>
-        <w:t xml:space="preserve"> around the following topics</w:t>
-      </w:r>
-      <w:r>
-        <w:rPr>
-          <w:i/>
-          <w:iCs/>
-        </w:rPr>
-        <w:t>]</w:t>
-      </w:r>
-      <w:r>
-        <w:rPr>
-          <w:i/>
-          <w:iCs/>
-        </w:rPr>
-        <w:t>.</w:t>
-      </w:r>
-      <w:r>
-        <w:rPr>
-          <w:i/>
-          <w:iCs/>
-        </w:rPr>
-        <w:t xml:space="preserve"> </w:t>
       </w:r>
     </w:p>
     <w:tbl>
@@ -411,12 +398,29 @@
               </w:rPr>
             </w:pPr>
             <w:r>
-              <w:rPr>
-                <w:i/>
-                <w:iCs/>
-              </w:rPr>
-              <w:t>[Outline areas that were discussed and any decisions made in consultation with your supervisor]</w:t>
-            </w:r>
+              <w:t xml:space="preserve">Discuss about </w:t>
+            </w:r>
+            <w:proofErr w:type="gramStart"/>
+            <w:r>
+              <w:t>current status</w:t>
+            </w:r>
+            <w:proofErr w:type="gramEnd"/>
+            <w:r>
+              <w:t xml:space="preserve"> of the project proposal, Planned flight activities for last week. </w:t>
+            </w:r>
+            <w:proofErr w:type="spellStart"/>
+            <w:r>
+              <w:t>Additonal</w:t>
+            </w:r>
+            <w:proofErr w:type="spellEnd"/>
+            <w:r>
+              <w:t xml:space="preserve"> meeting discussion with </w:t>
+            </w:r>
+            <w:proofErr w:type="spellStart"/>
+            <w:r>
+              <w:t>Narmilan</w:t>
+            </w:r>
+            <w:proofErr w:type="spellEnd"/>
           </w:p>
         </w:tc>
       </w:tr>
@@ -443,17 +447,14 @@
           </w:tcPr>
           <w:p>
             <w:pPr>
-              <w:rPr>
-                <w:i/>
-                <w:iCs/>
-              </w:rPr>
+              <w:pStyle w:val="ListParagraph"/>
+              <w:numPr>
+                <w:ilvl w:val="0"/>
+                <w:numId w:val="7"/>
+              </w:numPr>
             </w:pPr>
             <w:r>
-              <w:rPr>
-                <w:i/>
-                <w:iCs/>
-              </w:rPr>
-              <w:t>This could include:</w:t>
+              <w:t>Discussion about CRA and project proposal and changes to be made.</w:t>
             </w:r>
           </w:p>
           <w:p>
@@ -463,24 +464,9 @@
                 <w:ilvl w:val="0"/>
                 <w:numId w:val="7"/>
               </w:numPr>
-              <w:rPr>
-                <w:i/>
-                <w:iCs/>
-              </w:rPr>
             </w:pPr>
             <w:r>
-              <w:rPr>
-                <w:i/>
-                <w:iCs/>
-              </w:rPr>
-              <w:t xml:space="preserve">Agreement on meeting frequency and </w:t>
-            </w:r>
-            <w:r>
-              <w:rPr>
-                <w:i/>
-                <w:iCs/>
-              </w:rPr>
-              <w:t>communication approach</w:t>
+              <w:t>Preparation for mission/flight for week 5</w:t>
             </w:r>
           </w:p>
           <w:p>
@@ -490,139 +476,15 @@
                 <w:ilvl w:val="0"/>
                 <w:numId w:val="7"/>
               </w:numPr>
-              <w:rPr>
-                <w:i/>
-                <w:iCs/>
-              </w:rPr>
             </w:pPr>
             <w:r>
-              <w:rPr>
-                <w:i/>
-                <w:iCs/>
-              </w:rPr>
-              <w:t>Development of Project plans or other documentation</w:t>
+              <w:t>Vegetation index analysis already completed.</w:t>
             </w:r>
           </w:p>
           <w:p>
             <w:pPr>
-              <w:pStyle w:val="ListParagraph"/>
-              <w:numPr>
-                <w:ilvl w:val="0"/>
-                <w:numId w:val="7"/>
-              </w:numPr>
-              <w:rPr>
-                <w:i/>
-                <w:iCs/>
-              </w:rPr>
+              <w:ind w:left="360"/>
             </w:pPr>
-            <w:r>
-              <w:rPr>
-                <w:i/>
-                <w:iCs/>
-              </w:rPr>
-              <w:t>Investigations into literature</w:t>
-            </w:r>
-            <w:r>
-              <w:rPr>
-                <w:i/>
-                <w:iCs/>
-              </w:rPr>
-              <w:t>, regulations, engineering practice</w:t>
-            </w:r>
-          </w:p>
-          <w:p>
-            <w:pPr>
-              <w:pStyle w:val="ListParagraph"/>
-              <w:numPr>
-                <w:ilvl w:val="0"/>
-                <w:numId w:val="7"/>
-              </w:numPr>
-              <w:rPr>
-                <w:i/>
-                <w:iCs/>
-              </w:rPr>
-            </w:pPr>
-            <w:r>
-              <w:rPr>
-                <w:i/>
-                <w:iCs/>
-              </w:rPr>
-              <w:t xml:space="preserve">Design </w:t>
-            </w:r>
-            <w:r>
-              <w:rPr>
-                <w:i/>
-                <w:iCs/>
-              </w:rPr>
-              <w:t xml:space="preserve">or simulation </w:t>
-            </w:r>
-            <w:r>
-              <w:rPr>
-                <w:i/>
-                <w:iCs/>
-              </w:rPr>
-              <w:t>work</w:t>
-            </w:r>
-          </w:p>
-          <w:p>
-            <w:pPr>
-              <w:pStyle w:val="ListParagraph"/>
-              <w:numPr>
-                <w:ilvl w:val="0"/>
-                <w:numId w:val="7"/>
-              </w:numPr>
-              <w:rPr>
-                <w:i/>
-                <w:iCs/>
-              </w:rPr>
-            </w:pPr>
-            <w:r>
-              <w:rPr>
-                <w:i/>
-                <w:iCs/>
-              </w:rPr>
-              <w:t>Engagement with technical staff or stakeholders to check input or plan work</w:t>
-            </w:r>
-          </w:p>
-          <w:p>
-            <w:pPr>
-              <w:pStyle w:val="ListParagraph"/>
-              <w:numPr>
-                <w:ilvl w:val="0"/>
-                <w:numId w:val="7"/>
-              </w:numPr>
-              <w:rPr>
-                <w:i/>
-                <w:iCs/>
-              </w:rPr>
-            </w:pPr>
-            <w:r>
-              <w:rPr>
-                <w:i/>
-                <w:iCs/>
-              </w:rPr>
-              <w:t>Writing of assessment submissions or reports</w:t>
-            </w:r>
-          </w:p>
-          <w:p>
-            <w:pPr>
-              <w:pStyle w:val="ListParagraph"/>
-              <w:numPr>
-                <w:ilvl w:val="0"/>
-                <w:numId w:val="7"/>
-              </w:numPr>
-              <w:rPr>
-                <w:i/>
-                <w:iCs/>
-              </w:rPr>
-            </w:pPr>
-            <w:r>
-              <w:rPr>
-                <w:i/>
-                <w:iCs/>
-              </w:rPr>
-              <w:t>Construction, testing or experimentation.</w:t>
-            </w:r>
           </w:p>
         </w:tc>
       </w:tr>
@@ -644,6 +506,41 @@
           <w:tcPr>
             <w:tcW w:w="7744" w:type="dxa"/>
           </w:tcPr>
+          <w:p>
+            <w:pPr>
+              <w:pStyle w:val="ListParagraph"/>
+              <w:numPr>
+                <w:ilvl w:val="0"/>
+                <w:numId w:val="11"/>
+              </w:numPr>
+            </w:pPr>
+            <w:r>
+              <w:t xml:space="preserve">How </w:t>
+            </w:r>
+            <w:r>
+              <w:t xml:space="preserve">the T10 will spray the payload. Variable </w:t>
+            </w:r>
+            <w:proofErr w:type="gramStart"/>
+            <w:r>
+              <w:t>rate</w:t>
+            </w:r>
+            <w:proofErr w:type="gramEnd"/>
+            <w:r>
+              <w:t xml:space="preserve"> spay or constant spray rate based on altitude.</w:t>
+            </w:r>
+          </w:p>
+          <w:p>
+            <w:pPr>
+              <w:pStyle w:val="ListParagraph"/>
+              <w:numPr>
+                <w:ilvl w:val="0"/>
+                <w:numId w:val="11"/>
+              </w:numPr>
+            </w:pPr>
+            <w:r>
+              <w:t xml:space="preserve">Mission path of the M300 </w:t>
+            </w:r>
+          </w:p>
           <w:p/>
         </w:tc>
       </w:tr>
@@ -662,7 +559,16 @@
           <w:tcPr>
             <w:tcW w:w="7744" w:type="dxa"/>
           </w:tcPr>
-          <w:p/>
+          <w:p>
+            <w:r>
+              <w:t xml:space="preserve">HSE safety and preparation for going out into site was discussed with </w:t>
+            </w:r>
+            <w:proofErr w:type="spellStart"/>
+            <w:r>
+              <w:t>narmilan</w:t>
+            </w:r>
+            <w:proofErr w:type="spellEnd"/>
+          </w:p>
         </w:tc>
       </w:tr>
       <w:tr>
@@ -683,7 +589,11 @@
           <w:tcPr>
             <w:tcW w:w="7744" w:type="dxa"/>
           </w:tcPr>
-          <w:p/>
+          <w:p>
+            <w:r>
+              <w:t>Flying the drone and mission planning to ensure that the path of the drone is within regulation limit.</w:t>
+            </w:r>
+          </w:p>
         </w:tc>
       </w:tr>
       <w:tr>
@@ -701,10 +611,26 @@
           <w:tcPr>
             <w:tcW w:w="7744" w:type="dxa"/>
           </w:tcPr>
-          <w:p/>
+          <w:p>
+            <w:r>
+              <w:t>Not discussed</w:t>
+            </w:r>
+          </w:p>
         </w:tc>
       </w:tr>
     </w:tbl>
+    <w:p/>
+    <w:p>
+      <w:pPr>
+        <w:pStyle w:val="Heading2WITHnumbers"/>
+      </w:pPr>
+    </w:p>
+    <w:p>
+      <w:pPr>
+        <w:pStyle w:val="Heading2WITHnumbers"/>
+      </w:pPr>
+    </w:p>
+    <w:p/>
     <w:p>
       <w:pPr>
         <w:pStyle w:val="Heading2WITHnumbers"/>
@@ -712,70 +638,6 @@
       <w:r>
         <w:lastRenderedPageBreak/>
         <w:t>Next actions agreed</w:t>
-      </w:r>
-    </w:p>
-    <w:p>
-      <w:pPr>
-        <w:rPr>
-          <w:i/>
-          <w:iCs/>
-        </w:rPr>
-      </w:pPr>
-      <w:r>
-        <w:rPr>
-          <w:i/>
-          <w:iCs/>
-        </w:rPr>
-        <w:t>[</w:t>
-      </w:r>
-      <w:r>
-        <w:rPr>
-          <w:i/>
-          <w:iCs/>
-        </w:rPr>
-        <w:t>Outline what activities are planned for the next phase of your project</w:t>
-      </w:r>
-      <w:r>
-        <w:rPr>
-          <w:i/>
-          <w:iCs/>
-        </w:rPr>
-        <w:t xml:space="preserve"> – reporting on these will be the agenda </w:t>
-      </w:r>
-      <w:r>
-        <w:rPr>
-          <w:i/>
-          <w:iCs/>
-        </w:rPr>
-        <w:t xml:space="preserve">focus </w:t>
-      </w:r>
-      <w:r>
-        <w:rPr>
-          <w:i/>
-          <w:iCs/>
-        </w:rPr>
-        <w:t>for your next meeting</w:t>
-      </w:r>
-      <w:r>
-        <w:rPr>
-          <w:i/>
-          <w:iCs/>
-        </w:rPr>
-        <w:t>.</w:t>
-      </w:r>
-      <w:r>
-        <w:rPr>
-          <w:i/>
-          <w:iCs/>
-        </w:rPr>
-        <w:t xml:space="preserve"> Note that you may be proposing actions requiring input from others so be sure to identify who will be completing the actions</w:t>
-      </w:r>
-      <w:r>
-        <w:rPr>
-          <w:i/>
-          <w:iCs/>
-        </w:rPr>
-        <w:t>]</w:t>
       </w:r>
     </w:p>
     <w:tbl>
@@ -840,7 +702,11 @@
             <w:cnfStyle w:val="001000000000" w:firstRow="0" w:lastRow="0" w:firstColumn="1" w:lastColumn="0" w:oddVBand="0" w:evenVBand="0" w:oddHBand="0" w:evenHBand="0" w:firstRowFirstColumn="0" w:firstRowLastColumn="0" w:lastRowFirstColumn="0" w:lastRowLastColumn="0"/>
             <w:tcW w:w="5240" w:type="dxa"/>
           </w:tcPr>
-          <w:p/>
+          <w:p>
+            <w:r>
+              <w:t>Submit Proposal</w:t>
+            </w:r>
+          </w:p>
         </w:tc>
         <w:tc>
           <w:tcPr>
@@ -850,6 +716,9 @@
             <w:pPr>
               <w:cnfStyle w:val="000000100000" w:firstRow="0" w:lastRow="0" w:firstColumn="0" w:lastColumn="0" w:oddVBand="0" w:evenVBand="0" w:oddHBand="1" w:evenHBand="0" w:firstRowFirstColumn="0" w:firstRowLastColumn="0" w:lastRowFirstColumn="0" w:lastRowLastColumn="0"/>
             </w:pPr>
+            <w:r>
+              <w:t>Don</w:t>
+            </w:r>
           </w:p>
         </w:tc>
         <w:tc>
@@ -860,6 +729,9 @@
             <w:pPr>
               <w:cnfStyle w:val="000000100000" w:firstRow="0" w:lastRow="0" w:firstColumn="0" w:lastColumn="0" w:oddVBand="0" w:evenVBand="0" w:oddHBand="1" w:evenHBand="0" w:firstRowFirstColumn="0" w:firstRowLastColumn="0" w:lastRowFirstColumn="0" w:lastRowLastColumn="0"/>
             </w:pPr>
+            <w:r>
+              <w:t>As soon as possible</w:t>
+            </w:r>
           </w:p>
         </w:tc>
       </w:tr>
@@ -869,7 +741,11 @@
             <w:cnfStyle w:val="001000000000" w:firstRow="0" w:lastRow="0" w:firstColumn="1" w:lastColumn="0" w:oddVBand="0" w:evenVBand="0" w:oddHBand="0" w:evenHBand="0" w:firstRowFirstColumn="0" w:firstRowLastColumn="0" w:lastRowFirstColumn="0" w:lastRowLastColumn="0"/>
             <w:tcW w:w="5240" w:type="dxa"/>
           </w:tcPr>
-          <w:p/>
+          <w:p>
+            <w:r>
+              <w:t>Prepare for flight</w:t>
+            </w:r>
+          </w:p>
         </w:tc>
         <w:tc>
           <w:tcPr>
@@ -879,6 +755,9 @@
             <w:pPr>
               <w:cnfStyle w:val="000000000000" w:firstRow="0" w:lastRow="0" w:firstColumn="0" w:lastColumn="0" w:oddVBand="0" w:evenVBand="0" w:oddHBand="0" w:evenHBand="0" w:firstRowFirstColumn="0" w:firstRowLastColumn="0" w:lastRowFirstColumn="0" w:lastRowLastColumn="0"/>
             </w:pPr>
+            <w:r>
+              <w:t>Don</w:t>
+            </w:r>
           </w:p>
         </w:tc>
         <w:tc>
@@ -889,6 +768,14 @@
             <w:pPr>
               <w:cnfStyle w:val="000000000000" w:firstRow="0" w:lastRow="0" w:firstColumn="0" w:lastColumn="0" w:oddVBand="0" w:evenVBand="0" w:oddHBand="0" w:evenHBand="0" w:firstRowFirstColumn="0" w:firstRowLastColumn="0" w:lastRowFirstColumn="0" w:lastRowLastColumn="0"/>
             </w:pPr>
+            <w:r>
+              <w:t xml:space="preserve">Next week </w:t>
+            </w:r>
+            <w:proofErr w:type="spellStart"/>
+            <w:r>
+              <w:t>monday</w:t>
+            </w:r>
+            <w:proofErr w:type="spellEnd"/>
           </w:p>
         </w:tc>
       </w:tr>
@@ -901,7 +788,17 @@
             <w:cnfStyle w:val="001000000000" w:firstRow="0" w:lastRow="0" w:firstColumn="1" w:lastColumn="0" w:oddVBand="0" w:evenVBand="0" w:oddHBand="0" w:evenHBand="0" w:firstRowFirstColumn="0" w:firstRowLastColumn="0" w:lastRowFirstColumn="0" w:lastRowLastColumn="0"/>
             <w:tcW w:w="5240" w:type="dxa"/>
           </w:tcPr>
-          <w:p/>
+          <w:p>
+            <w:pPr>
+              <w:rPr>
+                <w:b w:val="0"/>
+                <w:bCs w:val="0"/>
+              </w:rPr>
+            </w:pPr>
+            <w:r>
+              <w:t>Do Processing</w:t>
+            </w:r>
+          </w:p>
         </w:tc>
         <w:tc>
           <w:tcPr>
@@ -911,6 +808,9 @@
             <w:pPr>
               <w:cnfStyle w:val="000000100000" w:firstRow="0" w:lastRow="0" w:firstColumn="0" w:lastColumn="0" w:oddVBand="0" w:evenVBand="0" w:oddHBand="1" w:evenHBand="0" w:firstRowFirstColumn="0" w:firstRowLastColumn="0" w:lastRowFirstColumn="0" w:lastRowLastColumn="0"/>
             </w:pPr>
+            <w:r>
+              <w:t>Don</w:t>
+            </w:r>
           </w:p>
         </w:tc>
         <w:tc>
@@ -921,6 +821,53 @@
             <w:pPr>
               <w:cnfStyle w:val="000000100000" w:firstRow="0" w:lastRow="0" w:firstColumn="0" w:lastColumn="0" w:oddVBand="0" w:evenVBand="0" w:oddHBand="1" w:evenHBand="0" w:firstRowFirstColumn="0" w:firstRowLastColumn="0" w:lastRowFirstColumn="0" w:lastRowLastColumn="0"/>
             </w:pPr>
+            <w:r>
+              <w:t>Next meeting</w:t>
+            </w:r>
+          </w:p>
+        </w:tc>
+      </w:tr>
+      <w:tr>
+        <w:tc>
+          <w:tcPr>
+            <w:cnfStyle w:val="001000000000" w:firstRow="0" w:lastRow="0" w:firstColumn="1" w:lastColumn="0" w:oddVBand="0" w:evenVBand="0" w:oddHBand="0" w:evenHBand="0" w:firstRowFirstColumn="0" w:firstRowLastColumn="0" w:lastRowFirstColumn="0" w:lastRowLastColumn="0"/>
+            <w:tcW w:w="5240" w:type="dxa"/>
+          </w:tcPr>
+          <w:p>
+            <w:r>
+              <w:t>Find Papers on validating spray flight</w:t>
+            </w:r>
+          </w:p>
+        </w:tc>
+        <w:tc>
+          <w:tcPr>
+            <w:tcW w:w="2126" w:type="dxa"/>
+          </w:tcPr>
+          <w:p>
+            <w:pPr>
+              <w:cnfStyle w:val="000000000000" w:firstRow="0" w:lastRow="0" w:firstColumn="0" w:lastColumn="0" w:oddVBand="0" w:evenVBand="0" w:oddHBand="0" w:evenHBand="0" w:firstRowFirstColumn="0" w:firstRowLastColumn="0" w:lastRowFirstColumn="0" w:lastRowLastColumn="0"/>
+            </w:pPr>
+            <w:r>
+              <w:t>Don</w:t>
+            </w:r>
+          </w:p>
+        </w:tc>
+        <w:tc>
+          <w:tcPr>
+            <w:tcW w:w="1650" w:type="dxa"/>
+          </w:tcPr>
+          <w:p>
+            <w:pPr>
+              <w:cnfStyle w:val="000000000000" w:firstRow="0" w:lastRow="0" w:firstColumn="0" w:lastColumn="0" w:oddVBand="0" w:evenVBand="0" w:oddHBand="0" w:evenHBand="0" w:firstRowFirstColumn="0" w:firstRowLastColumn="0" w:lastRowFirstColumn="0" w:lastRowLastColumn="0"/>
+            </w:pPr>
+            <w:r>
+              <w:t xml:space="preserve">Next week </w:t>
+            </w:r>
+            <w:proofErr w:type="spellStart"/>
+            <w:r>
+              <w:t>monday</w:t>
+            </w:r>
+            <w:proofErr w:type="spellEnd"/>
           </w:p>
         </w:tc>
       </w:tr>
@@ -983,7 +930,7 @@
 </file>
 
 <file path=word/endnotes.xml><?xml version="1.0" encoding="utf-8"?>
-<w:endnotes xmlns:wpc="http://schemas.microsoft.com/office/word/2010/wordprocessingCanvas" xmlns:cx="http://schemas.microsoft.com/office/drawing/2014/chartex" xmlns:cx1="http://schemas.microsoft.com/office/drawing/2015/9/8/chartex" xmlns:cx2="http://schemas.microsoft.com/office/drawing/2015/10/21/chartex" xmlns:cx3="http://schemas.microsoft.com/office/drawing/2016/5/9/chartex" xmlns:cx4="http://schemas.microsoft.com/office/drawing/2016/5/10/chartex" xmlns:cx5="http://schemas.microsoft.com/office/drawing/2016/5/11/chartex" xmlns:cx6="http://schemas.microsoft.com/office/drawing/2016/5/12/chartex" xmlns:cx7="http://schemas.microsoft.com/office/drawing/2016/5/13/chartex" xmlns:cx8="http://schemas.microsoft.com/office/drawing/2016/5/14/chartex" xmlns:mc="http://schemas.openxmlformats.org/markup-compatibility/2006" xmlns:aink="http://schemas.microsoft.com/office/drawing/2016/ink" xmlns:am3d="http://schemas.microsoft.com/office/drawing/2017/model3d" xmlns:o="urn:schemas-microsoft-com:office:office" xmlns:oel="http://schemas.microsoft.com/office/2019/extlst" xmlns:r="http://schemas.openxmlformats.org/officeDocument/2006/relationships" xmlns:m="http://schemas.openxmlformats.org/officeDocument/2006/math" xmlns:v="urn:schemas-microsoft-com:vml" xmlns:wp14="http://schemas.microsoft.com/office/word/2010/wordprocessingDrawing" xmlns:wp="http://schemas.openxmlformats.org/drawingml/2006/wordprocessingDrawing" xmlns:w10="urn:schemas-microsoft-com:office:word" xmlns:w="http://schemas.openxmlformats.org/wordprocessingml/2006/main" xmlns:w14="http://schemas.microsoft.com/office/word/2010/wordml" xmlns:w15="http://schemas.microsoft.com/office/word/2012/wordml" xmlns:w16cex="http://schemas.microsoft.com/office/word/2018/wordml/cex" xmlns:w16cid="http://schemas.microsoft.com/office/word/2016/wordml/cid" xmlns:w16="http://schemas.microsoft.com/office/word/2018/wordml" xmlns:w16sdtdh="http://schemas.microsoft.com/office/word/2020/wordml/sdtdatahash" xmlns:w16se="http://schemas.microsoft.com/office/word/2015/wordml/symex" xmlns:wpg="http://schemas.microsoft.com/office/word/2010/wordprocessingGroup" xmlns:wpi="http://schemas.microsoft.com/office/word/2010/wordprocessingInk" xmlns:wne="http://schemas.microsoft.com/office/word/2006/wordml" xmlns:wps="http://schemas.microsoft.com/office/word/2010/wordprocessingShape" mc:Ignorable="w14 w15 w16se w16cid w16 w16cex w16sdtdh wp14">
+<w:endnotes xmlns:wpc="http://schemas.microsoft.com/office/word/2010/wordprocessingCanvas" xmlns:cx="http://schemas.microsoft.com/office/drawing/2014/chartex" xmlns:cx1="http://schemas.microsoft.com/office/drawing/2015/9/8/chartex" xmlns:cx2="http://schemas.microsoft.com/office/drawing/2015/10/21/chartex" xmlns:cx3="http://schemas.microsoft.com/office/drawing/2016/5/9/chartex" xmlns:cx4="http://schemas.microsoft.com/office/drawing/2016/5/10/chartex" xmlns:cx5="http://schemas.microsoft.com/office/drawing/2016/5/11/chartex" xmlns:cx6="http://schemas.microsoft.com/office/drawing/2016/5/12/chartex" xmlns:cx7="http://schemas.microsoft.com/office/drawing/2016/5/13/chartex" xmlns:cx8="http://schemas.microsoft.com/office/drawing/2016/5/14/chartex" xmlns:mc="http://schemas.openxmlformats.org/markup-compatibility/2006" xmlns:aink="http://schemas.microsoft.com/office/drawing/2016/ink" xmlns:am3d="http://schemas.microsoft.com/office/drawing/2017/model3d" xmlns:o="urn:schemas-microsoft-com:office:office" xmlns:oel="http://schemas.microsoft.com/office/2019/extlst" xmlns:r="http://schemas.openxmlformats.org/officeDocument/2006/relationships" xmlns:m="http://schemas.openxmlformats.org/officeDocument/2006/math" xmlns:v="urn:schemas-microsoft-com:vml" xmlns:wp14="http://schemas.microsoft.com/office/word/2010/wordprocessingDrawing" xmlns:wp="http://schemas.openxmlformats.org/drawingml/2006/wordprocessingDrawing" xmlns:w10="urn:schemas-microsoft-com:office:word" xmlns:w="http://schemas.openxmlformats.org/wordprocessingml/2006/main" xmlns:w14="http://schemas.microsoft.com/office/word/2010/wordml" xmlns:w15="http://schemas.microsoft.com/office/word/2012/wordml" xmlns:w16cex="http://schemas.microsoft.com/office/word/2018/wordml/cex" xmlns:w16cid="http://schemas.microsoft.com/office/word/2016/wordml/cid" xmlns:w16="http://schemas.microsoft.com/office/word/2018/wordml" xmlns:w16du="http://schemas.microsoft.com/office/word/2023/wordml/word16du" xmlns:w16sdtdh="http://schemas.microsoft.com/office/word/2020/wordml/sdtdatahash" xmlns:w16se="http://schemas.microsoft.com/office/word/2015/wordml/symex" xmlns:wpg="http://schemas.microsoft.com/office/word/2010/wordprocessingGroup" xmlns:wpi="http://schemas.microsoft.com/office/word/2010/wordprocessingInk" xmlns:wne="http://schemas.microsoft.com/office/word/2006/wordml" xmlns:wps="http://schemas.microsoft.com/office/word/2010/wordprocessingShape" mc:Ignorable="w14 w15 w16se w16cid w16 w16cex w16sdtdh wp14">
   <w:endnote w:type="separator" w:id="-1">
     <w:p>
       <w:pPr>
@@ -1008,7 +955,7 @@
 </file>
 
 <file path=word/footer1.xml><?xml version="1.0" encoding="utf-8"?>
-<w:ftr xmlns:wpc="http://schemas.microsoft.com/office/word/2010/wordprocessingCanvas" xmlns:cx="http://schemas.microsoft.com/office/drawing/2014/chartex" xmlns:cx1="http://schemas.microsoft.com/office/drawing/2015/9/8/chartex" xmlns:cx2="http://schemas.microsoft.com/office/drawing/2015/10/21/chartex" xmlns:cx3="http://schemas.microsoft.com/office/drawing/2016/5/9/chartex" xmlns:cx4="http://schemas.microsoft.com/office/drawing/2016/5/10/chartex" xmlns:cx5="http://schemas.microsoft.com/office/drawing/2016/5/11/chartex" xmlns:cx6="http://schemas.microsoft.com/office/drawing/2016/5/12/chartex" xmlns:cx7="http://schemas.microsoft.com/office/drawing/2016/5/13/chartex" xmlns:cx8="http://schemas.microsoft.com/office/drawing/2016/5/14/chartex" xmlns:mc="http://schemas.openxmlformats.org/markup-compatibility/2006" xmlns:aink="http://schemas.microsoft.com/office/drawing/2016/ink" xmlns:am3d="http://schemas.microsoft.com/office/drawing/2017/model3d" xmlns:o="urn:schemas-microsoft-com:office:office" xmlns:oel="http://schemas.microsoft.com/office/2019/extlst" xmlns:r="http://schemas.openxmlformats.org/officeDocument/2006/relationships" xmlns:m="http://schemas.openxmlformats.org/officeDocument/2006/math" xmlns:v="urn:schemas-microsoft-com:vml" xmlns:wp14="http://schemas.microsoft.com/office/word/2010/wordprocessingDrawing" xmlns:wp="http://schemas.openxmlformats.org/drawingml/2006/wordprocessingDrawing" xmlns:w10="urn:schemas-microsoft-com:office:word" xmlns:w="http://schemas.openxmlformats.org/wordprocessingml/2006/main" xmlns:w14="http://schemas.microsoft.com/office/word/2010/wordml" xmlns:w15="http://schemas.microsoft.com/office/word/2012/wordml" xmlns:w16cex="http://schemas.microsoft.com/office/word/2018/wordml/cex" xmlns:w16cid="http://schemas.microsoft.com/office/word/2016/wordml/cid" xmlns:w16="http://schemas.microsoft.com/office/word/2018/wordml" xmlns:w16sdtdh="http://schemas.microsoft.com/office/word/2020/wordml/sdtdatahash" xmlns:w16se="http://schemas.microsoft.com/office/word/2015/wordml/symex" xmlns:wpg="http://schemas.microsoft.com/office/word/2010/wordprocessingGroup" xmlns:wpi="http://schemas.microsoft.com/office/word/2010/wordprocessingInk" xmlns:wne="http://schemas.microsoft.com/office/word/2006/wordml" xmlns:wps="http://schemas.microsoft.com/office/word/2010/wordprocessingShape" mc:Ignorable="w14 w15 w16se w16cid w16 w16cex w16sdtdh wp14">
+<w:ftr xmlns:wpc="http://schemas.microsoft.com/office/word/2010/wordprocessingCanvas" xmlns:cx="http://schemas.microsoft.com/office/drawing/2014/chartex" xmlns:cx1="http://schemas.microsoft.com/office/drawing/2015/9/8/chartex" xmlns:cx2="http://schemas.microsoft.com/office/drawing/2015/10/21/chartex" xmlns:cx3="http://schemas.microsoft.com/office/drawing/2016/5/9/chartex" xmlns:cx4="http://schemas.microsoft.com/office/drawing/2016/5/10/chartex" xmlns:cx5="http://schemas.microsoft.com/office/drawing/2016/5/11/chartex" xmlns:cx6="http://schemas.microsoft.com/office/drawing/2016/5/12/chartex" xmlns:cx7="http://schemas.microsoft.com/office/drawing/2016/5/13/chartex" xmlns:cx8="http://schemas.microsoft.com/office/drawing/2016/5/14/chartex" xmlns:mc="http://schemas.openxmlformats.org/markup-compatibility/2006" xmlns:aink="http://schemas.microsoft.com/office/drawing/2016/ink" xmlns:am3d="http://schemas.microsoft.com/office/drawing/2017/model3d" xmlns:o="urn:schemas-microsoft-com:office:office" xmlns:oel="http://schemas.microsoft.com/office/2019/extlst" xmlns:r="http://schemas.openxmlformats.org/officeDocument/2006/relationships" xmlns:m="http://schemas.openxmlformats.org/officeDocument/2006/math" xmlns:v="urn:schemas-microsoft-com:vml" xmlns:wp14="http://schemas.microsoft.com/office/word/2010/wordprocessingDrawing" xmlns:wp="http://schemas.openxmlformats.org/drawingml/2006/wordprocessingDrawing" xmlns:w10="urn:schemas-microsoft-com:office:word" xmlns:w="http://schemas.openxmlformats.org/wordprocessingml/2006/main" xmlns:w14="http://schemas.microsoft.com/office/word/2010/wordml" xmlns:w15="http://schemas.microsoft.com/office/word/2012/wordml" xmlns:w16cex="http://schemas.microsoft.com/office/word/2018/wordml/cex" xmlns:w16cid="http://schemas.microsoft.com/office/word/2016/wordml/cid" xmlns:w16="http://schemas.microsoft.com/office/word/2018/wordml" xmlns:w16du="http://schemas.microsoft.com/office/word/2023/wordml/word16du" xmlns:w16sdtdh="http://schemas.microsoft.com/office/word/2020/wordml/sdtdatahash" xmlns:w16se="http://schemas.microsoft.com/office/word/2015/wordml/symex" xmlns:wpg="http://schemas.microsoft.com/office/word/2010/wordprocessingGroup" xmlns:wpi="http://schemas.microsoft.com/office/word/2010/wordprocessingInk" xmlns:wne="http://schemas.microsoft.com/office/word/2006/wordml" xmlns:wps="http://schemas.microsoft.com/office/word/2010/wordprocessingShape" mc:Ignorable="w14 w15 w16se w16cid w16 w16cex w16sdtdh wp14">
   <w:p>
     <w:pPr>
       <w:pStyle w:val="Footer"/>
@@ -1018,7 +965,7 @@
 </file>
 
 <file path=word/footer2.xml><?xml version="1.0" encoding="utf-8"?>
-<w:ftr xmlns:wpc="http://schemas.microsoft.com/office/word/2010/wordprocessingCanvas" xmlns:cx="http://schemas.microsoft.com/office/drawing/2014/chartex" xmlns:cx1="http://schemas.microsoft.com/office/drawing/2015/9/8/chartex" xmlns:cx2="http://schemas.microsoft.com/office/drawing/2015/10/21/chartex" xmlns:cx3="http://schemas.microsoft.com/office/drawing/2016/5/9/chartex" xmlns:cx4="http://schemas.microsoft.com/office/drawing/2016/5/10/chartex" xmlns:cx5="http://schemas.microsoft.com/office/drawing/2016/5/11/chartex" xmlns:cx6="http://schemas.microsoft.com/office/drawing/2016/5/12/chartex" xmlns:cx7="http://schemas.microsoft.com/office/drawing/2016/5/13/chartex" xmlns:cx8="http://schemas.microsoft.com/office/drawing/2016/5/14/chartex" xmlns:mc="http://schemas.openxmlformats.org/markup-compatibility/2006" xmlns:aink="http://schemas.microsoft.com/office/drawing/2016/ink" xmlns:am3d="http://schemas.microsoft.com/office/drawing/2017/model3d" xmlns:o="urn:schemas-microsoft-com:office:office" xmlns:oel="http://schemas.microsoft.com/office/2019/extlst" xmlns:r="http://schemas.openxmlformats.org/officeDocument/2006/relationships" xmlns:m="http://schemas.openxmlformats.org/officeDocument/2006/math" xmlns:v="urn:schemas-microsoft-com:vml" xmlns:wp14="http://schemas.microsoft.com/office/word/2010/wordprocessingDrawing" xmlns:wp="http://schemas.openxmlformats.org/drawingml/2006/wordprocessingDrawing" xmlns:w10="urn:schemas-microsoft-com:office:word" xmlns:w="http://schemas.openxmlformats.org/wordprocessingml/2006/main" xmlns:w14="http://schemas.microsoft.com/office/word/2010/wordml" xmlns:w15="http://schemas.microsoft.com/office/word/2012/wordml" xmlns:w16cex="http://schemas.microsoft.com/office/word/2018/wordml/cex" xmlns:w16cid="http://schemas.microsoft.com/office/word/2016/wordml/cid" xmlns:w16="http://schemas.microsoft.com/office/word/2018/wordml" xmlns:w16sdtdh="http://schemas.microsoft.com/office/word/2020/wordml/sdtdatahash" xmlns:w16se="http://schemas.microsoft.com/office/word/2015/wordml/symex" xmlns:wpg="http://schemas.microsoft.com/office/word/2010/wordprocessingGroup" xmlns:wpi="http://schemas.microsoft.com/office/word/2010/wordprocessingInk" xmlns:wne="http://schemas.microsoft.com/office/word/2006/wordml" xmlns:wps="http://schemas.microsoft.com/office/word/2010/wordprocessingShape" mc:Ignorable="w14 w15 w16se w16cid w16 w16cex w16sdtdh wp14">
+<w:ftr xmlns:wpc="http://schemas.microsoft.com/office/word/2010/wordprocessingCanvas" xmlns:cx="http://schemas.microsoft.com/office/drawing/2014/chartex" xmlns:cx1="http://schemas.microsoft.com/office/drawing/2015/9/8/chartex" xmlns:cx2="http://schemas.microsoft.com/office/drawing/2015/10/21/chartex" xmlns:cx3="http://schemas.microsoft.com/office/drawing/2016/5/9/chartex" xmlns:cx4="http://schemas.microsoft.com/office/drawing/2016/5/10/chartex" xmlns:cx5="http://schemas.microsoft.com/office/drawing/2016/5/11/chartex" xmlns:cx6="http://schemas.microsoft.com/office/drawing/2016/5/12/chartex" xmlns:cx7="http://schemas.microsoft.com/office/drawing/2016/5/13/chartex" xmlns:cx8="http://schemas.microsoft.com/office/drawing/2016/5/14/chartex" xmlns:mc="http://schemas.openxmlformats.org/markup-compatibility/2006" xmlns:aink="http://schemas.microsoft.com/office/drawing/2016/ink" xmlns:am3d="http://schemas.microsoft.com/office/drawing/2017/model3d" xmlns:o="urn:schemas-microsoft-com:office:office" xmlns:oel="http://schemas.microsoft.com/office/2019/extlst" xmlns:r="http://schemas.openxmlformats.org/officeDocument/2006/relationships" xmlns:m="http://schemas.openxmlformats.org/officeDocument/2006/math" xmlns:v="urn:schemas-microsoft-com:vml" xmlns:wp14="http://schemas.microsoft.com/office/word/2010/wordprocessingDrawing" xmlns:wp="http://schemas.openxmlformats.org/drawingml/2006/wordprocessingDrawing" xmlns:w10="urn:schemas-microsoft-com:office:word" xmlns:w="http://schemas.openxmlformats.org/wordprocessingml/2006/main" xmlns:w14="http://schemas.microsoft.com/office/word/2010/wordml" xmlns:w15="http://schemas.microsoft.com/office/word/2012/wordml" xmlns:w16cex="http://schemas.microsoft.com/office/word/2018/wordml/cex" xmlns:w16cid="http://schemas.microsoft.com/office/word/2016/wordml/cid" xmlns:w16="http://schemas.microsoft.com/office/word/2018/wordml" xmlns:w16du="http://schemas.microsoft.com/office/word/2023/wordml/word16du" xmlns:w16sdtdh="http://schemas.microsoft.com/office/word/2020/wordml/sdtdatahash" xmlns:w16se="http://schemas.microsoft.com/office/word/2015/wordml/symex" xmlns:wpg="http://schemas.microsoft.com/office/word/2010/wordprocessingGroup" xmlns:wpi="http://schemas.microsoft.com/office/word/2010/wordprocessingInk" xmlns:wne="http://schemas.microsoft.com/office/word/2006/wordml" xmlns:wps="http://schemas.microsoft.com/office/word/2010/wordprocessingShape" mc:Ignorable="w14 w15 w16se w16cid w16 w16cex w16sdtdh wp14">
   <w:p>
     <w:pPr>
       <w:pStyle w:val="Footer"/>
@@ -1105,7 +1052,7 @@
 </file>
 
 <file path=word/footer3.xml><?xml version="1.0" encoding="utf-8"?>
-<w:ftr xmlns:wpc="http://schemas.microsoft.com/office/word/2010/wordprocessingCanvas" xmlns:cx="http://schemas.microsoft.com/office/drawing/2014/chartex" xmlns:cx1="http://schemas.microsoft.com/office/drawing/2015/9/8/chartex" xmlns:cx2="http://schemas.microsoft.com/office/drawing/2015/10/21/chartex" xmlns:cx3="http://schemas.microsoft.com/office/drawing/2016/5/9/chartex" xmlns:cx4="http://schemas.microsoft.com/office/drawing/2016/5/10/chartex" xmlns:cx5="http://schemas.microsoft.com/office/drawing/2016/5/11/chartex" xmlns:cx6="http://schemas.microsoft.com/office/drawing/2016/5/12/chartex" xmlns:cx7="http://schemas.microsoft.com/office/drawing/2016/5/13/chartex" xmlns:cx8="http://schemas.microsoft.com/office/drawing/2016/5/14/chartex" xmlns:mc="http://schemas.openxmlformats.org/markup-compatibility/2006" xmlns:aink="http://schemas.microsoft.com/office/drawing/2016/ink" xmlns:am3d="http://schemas.microsoft.com/office/drawing/2017/model3d" xmlns:o="urn:schemas-microsoft-com:office:office" xmlns:oel="http://schemas.microsoft.com/office/2019/extlst" xmlns:r="http://schemas.openxmlformats.org/officeDocument/2006/relationships" xmlns:m="http://schemas.openxmlformats.org/officeDocument/2006/math" xmlns:v="urn:schemas-microsoft-com:vml" xmlns:wp14="http://schemas.microsoft.com/office/word/2010/wordprocessingDrawing" xmlns:wp="http://schemas.openxmlformats.org/drawingml/2006/wordprocessingDrawing" xmlns:w10="urn:schemas-microsoft-com:office:word" xmlns:w="http://schemas.openxmlformats.org/wordprocessingml/2006/main" xmlns:w14="http://schemas.microsoft.com/office/word/2010/wordml" xmlns:w15="http://schemas.microsoft.com/office/word/2012/wordml" xmlns:w16cex="http://schemas.microsoft.com/office/word/2018/wordml/cex" xmlns:w16cid="http://schemas.microsoft.com/office/word/2016/wordml/cid" xmlns:w16="http://schemas.microsoft.com/office/word/2018/wordml" xmlns:w16sdtdh="http://schemas.microsoft.com/office/word/2020/wordml/sdtdatahash" xmlns:w16se="http://schemas.microsoft.com/office/word/2015/wordml/symex" xmlns:wpg="http://schemas.microsoft.com/office/word/2010/wordprocessingGroup" xmlns:wpi="http://schemas.microsoft.com/office/word/2010/wordprocessingInk" xmlns:wne="http://schemas.microsoft.com/office/word/2006/wordml" xmlns:wps="http://schemas.microsoft.com/office/word/2010/wordprocessingShape" mc:Ignorable="w14 w15 w16se w16cid w16 w16cex w16sdtdh wp14">
+<w:ftr xmlns:wpc="http://schemas.microsoft.com/office/word/2010/wordprocessingCanvas" xmlns:cx="http://schemas.microsoft.com/office/drawing/2014/chartex" xmlns:cx1="http://schemas.microsoft.com/office/drawing/2015/9/8/chartex" xmlns:cx2="http://schemas.microsoft.com/office/drawing/2015/10/21/chartex" xmlns:cx3="http://schemas.microsoft.com/office/drawing/2016/5/9/chartex" xmlns:cx4="http://schemas.microsoft.com/office/drawing/2016/5/10/chartex" xmlns:cx5="http://schemas.microsoft.com/office/drawing/2016/5/11/chartex" xmlns:cx6="http://schemas.microsoft.com/office/drawing/2016/5/12/chartex" xmlns:cx7="http://schemas.microsoft.com/office/drawing/2016/5/13/chartex" xmlns:cx8="http://schemas.microsoft.com/office/drawing/2016/5/14/chartex" xmlns:mc="http://schemas.openxmlformats.org/markup-compatibility/2006" xmlns:aink="http://schemas.microsoft.com/office/drawing/2016/ink" xmlns:am3d="http://schemas.microsoft.com/office/drawing/2017/model3d" xmlns:o="urn:schemas-microsoft-com:office:office" xmlns:oel="http://schemas.microsoft.com/office/2019/extlst" xmlns:r="http://schemas.openxmlformats.org/officeDocument/2006/relationships" xmlns:m="http://schemas.openxmlformats.org/officeDocument/2006/math" xmlns:v="urn:schemas-microsoft-com:vml" xmlns:wp14="http://schemas.microsoft.com/office/word/2010/wordprocessingDrawing" xmlns:wp="http://schemas.openxmlformats.org/drawingml/2006/wordprocessingDrawing" xmlns:w10="urn:schemas-microsoft-com:office:word" xmlns:w="http://schemas.openxmlformats.org/wordprocessingml/2006/main" xmlns:w14="http://schemas.microsoft.com/office/word/2010/wordml" xmlns:w15="http://schemas.microsoft.com/office/word/2012/wordml" xmlns:w16cex="http://schemas.microsoft.com/office/word/2018/wordml/cex" xmlns:w16cid="http://schemas.microsoft.com/office/word/2016/wordml/cid" xmlns:w16="http://schemas.microsoft.com/office/word/2018/wordml" xmlns:w16du="http://schemas.microsoft.com/office/word/2023/wordml/word16du" xmlns:w16sdtdh="http://schemas.microsoft.com/office/word/2020/wordml/sdtdatahash" xmlns:w16se="http://schemas.microsoft.com/office/word/2015/wordml/symex" xmlns:wpg="http://schemas.microsoft.com/office/word/2010/wordprocessingGroup" xmlns:wpi="http://schemas.microsoft.com/office/word/2010/wordprocessingInk" xmlns:wne="http://schemas.microsoft.com/office/word/2006/wordml" xmlns:wps="http://schemas.microsoft.com/office/word/2010/wordprocessingShape" mc:Ignorable="w14 w15 w16se w16cid w16 w16cex w16sdtdh wp14">
   <w:p>
     <w:pPr>
       <w:pStyle w:val="Footer"/>
@@ -1207,7 +1154,7 @@
 </file>
 
 <file path=word/footnotes.xml><?xml version="1.0" encoding="utf-8"?>
-<w:footnotes xmlns:wpc="http://schemas.microsoft.com/office/word/2010/wordprocessingCanvas" xmlns:cx="http://schemas.microsoft.com/office/drawing/2014/chartex" xmlns:cx1="http://schemas.microsoft.com/office/drawing/2015/9/8/chartex" xmlns:cx2="http://schemas.microsoft.com/office/drawing/2015/10/21/chartex" xmlns:cx3="http://schemas.microsoft.com/office/drawing/2016/5/9/chartex" xmlns:cx4="http://schemas.microsoft.com/office/drawing/2016/5/10/chartex" xmlns:cx5="http://schemas.microsoft.com/office/drawing/2016/5/11/chartex" xmlns:cx6="http://schemas.microsoft.com/office/drawing/2016/5/12/chartex" xmlns:cx7="http://schemas.microsoft.com/office/drawing/2016/5/13/chartex" xmlns:cx8="http://schemas.microsoft.com/office/drawing/2016/5/14/chartex" xmlns:mc="http://schemas.openxmlformats.org/markup-compatibility/2006" xmlns:aink="http://schemas.microsoft.com/office/drawing/2016/ink" xmlns:am3d="http://schemas.microsoft.com/office/drawing/2017/model3d" xmlns:o="urn:schemas-microsoft-com:office:office" xmlns:oel="http://schemas.microsoft.com/office/2019/extlst" xmlns:r="http://schemas.openxmlformats.org/officeDocument/2006/relationships" xmlns:m="http://schemas.openxmlformats.org/officeDocument/2006/math" xmlns:v="urn:schemas-microsoft-com:vml" xmlns:wp14="http://schemas.microsoft.com/office/word/2010/wordprocessingDrawing" xmlns:wp="http://schemas.openxmlformats.org/drawingml/2006/wordprocessingDrawing" xmlns:w10="urn:schemas-microsoft-com:office:word" xmlns:w="http://schemas.openxmlformats.org/wordprocessingml/2006/main" xmlns:w14="http://schemas.microsoft.com/office/word/2010/wordml" xmlns:w15="http://schemas.microsoft.com/office/word/2012/wordml" xmlns:w16cex="http://schemas.microsoft.com/office/word/2018/wordml/cex" xmlns:w16cid="http://schemas.microsoft.com/office/word/2016/wordml/cid" xmlns:w16="http://schemas.microsoft.com/office/word/2018/wordml" xmlns:w16sdtdh="http://schemas.microsoft.com/office/word/2020/wordml/sdtdatahash" xmlns:w16se="http://schemas.microsoft.com/office/word/2015/wordml/symex" xmlns:wpg="http://schemas.microsoft.com/office/word/2010/wordprocessingGroup" xmlns:wpi="http://schemas.microsoft.com/office/word/2010/wordprocessingInk" xmlns:wne="http://schemas.microsoft.com/office/word/2006/wordml" xmlns:wps="http://schemas.microsoft.com/office/word/2010/wordprocessingShape" mc:Ignorable="w14 w15 w16se w16cid w16 w16cex w16sdtdh wp14">
+<w:footnotes xmlns:wpc="http://schemas.microsoft.com/office/word/2010/wordprocessingCanvas" xmlns:cx="http://schemas.microsoft.com/office/drawing/2014/chartex" xmlns:cx1="http://schemas.microsoft.com/office/drawing/2015/9/8/chartex" xmlns:cx2="http://schemas.microsoft.com/office/drawing/2015/10/21/chartex" xmlns:cx3="http://schemas.microsoft.com/office/drawing/2016/5/9/chartex" xmlns:cx4="http://schemas.microsoft.com/office/drawing/2016/5/10/chartex" xmlns:cx5="http://schemas.microsoft.com/office/drawing/2016/5/11/chartex" xmlns:cx6="http://schemas.microsoft.com/office/drawing/2016/5/12/chartex" xmlns:cx7="http://schemas.microsoft.com/office/drawing/2016/5/13/chartex" xmlns:cx8="http://schemas.microsoft.com/office/drawing/2016/5/14/chartex" xmlns:mc="http://schemas.openxmlformats.org/markup-compatibility/2006" xmlns:aink="http://schemas.microsoft.com/office/drawing/2016/ink" xmlns:am3d="http://schemas.microsoft.com/office/drawing/2017/model3d" xmlns:o="urn:schemas-microsoft-com:office:office" xmlns:oel="http://schemas.microsoft.com/office/2019/extlst" xmlns:r="http://schemas.openxmlformats.org/officeDocument/2006/relationships" xmlns:m="http://schemas.openxmlformats.org/officeDocument/2006/math" xmlns:v="urn:schemas-microsoft-com:vml" xmlns:wp14="http://schemas.microsoft.com/office/word/2010/wordprocessingDrawing" xmlns:wp="http://schemas.openxmlformats.org/drawingml/2006/wordprocessingDrawing" xmlns:w10="urn:schemas-microsoft-com:office:word" xmlns:w="http://schemas.openxmlformats.org/wordprocessingml/2006/main" xmlns:w14="http://schemas.microsoft.com/office/word/2010/wordml" xmlns:w15="http://schemas.microsoft.com/office/word/2012/wordml" xmlns:w16cex="http://schemas.microsoft.com/office/word/2018/wordml/cex" xmlns:w16cid="http://schemas.microsoft.com/office/word/2016/wordml/cid" xmlns:w16="http://schemas.microsoft.com/office/word/2018/wordml" xmlns:w16du="http://schemas.microsoft.com/office/word/2023/wordml/word16du" xmlns:w16sdtdh="http://schemas.microsoft.com/office/word/2020/wordml/sdtdatahash" xmlns:w16se="http://schemas.microsoft.com/office/word/2015/wordml/symex" xmlns:wpg="http://schemas.microsoft.com/office/word/2010/wordprocessingGroup" xmlns:wpi="http://schemas.microsoft.com/office/word/2010/wordprocessingInk" xmlns:wne="http://schemas.microsoft.com/office/word/2006/wordml" xmlns:wps="http://schemas.microsoft.com/office/word/2010/wordprocessingShape" mc:Ignorable="w14 w15 w16se w16cid w16 w16cex w16sdtdh wp14">
   <w:footnote w:type="separator" w:id="-1">
     <w:p>
       <w:pPr>
@@ -1232,7 +1179,7 @@
 </file>
 
 <file path=word/header1.xml><?xml version="1.0" encoding="utf-8"?>
-<w:hdr xmlns:wpc="http://schemas.microsoft.com/office/word/2010/wordprocessingCanvas" xmlns:cx="http://schemas.microsoft.com/office/drawing/2014/chartex" xmlns:cx1="http://schemas.microsoft.com/office/drawing/2015/9/8/chartex" xmlns:cx2="http://schemas.microsoft.com/office/drawing/2015/10/21/chartex" xmlns:cx3="http://schemas.microsoft.com/office/drawing/2016/5/9/chartex" xmlns:cx4="http://schemas.microsoft.com/office/drawing/2016/5/10/chartex" xmlns:cx5="http://schemas.microsoft.com/office/drawing/2016/5/11/chartex" xmlns:cx6="http://schemas.microsoft.com/office/drawing/2016/5/12/chartex" xmlns:cx7="http://schemas.microsoft.com/office/drawing/2016/5/13/chartex" xmlns:cx8="http://schemas.microsoft.com/office/drawing/2016/5/14/chartex" xmlns:mc="http://schemas.openxmlformats.org/markup-compatibility/2006" xmlns:aink="http://schemas.microsoft.com/office/drawing/2016/ink" xmlns:am3d="http://schemas.microsoft.com/office/drawing/2017/model3d" xmlns:o="urn:schemas-microsoft-com:office:office" xmlns:oel="http://schemas.microsoft.com/office/2019/extlst" xmlns:r="http://schemas.openxmlformats.org/officeDocument/2006/relationships" xmlns:m="http://schemas.openxmlformats.org/officeDocument/2006/math" xmlns:v="urn:schemas-microsoft-com:vml" xmlns:wp14="http://schemas.microsoft.com/office/word/2010/wordprocessingDrawing" xmlns:wp="http://schemas.openxmlformats.org/drawingml/2006/wordprocessingDrawing" xmlns:w10="urn:schemas-microsoft-com:office:word" xmlns:w="http://schemas.openxmlformats.org/wordprocessingml/2006/main" xmlns:w14="http://schemas.microsoft.com/office/word/2010/wordml" xmlns:w15="http://schemas.microsoft.com/office/word/2012/wordml" xmlns:w16cex="http://schemas.microsoft.com/office/word/2018/wordml/cex" xmlns:w16cid="http://schemas.microsoft.com/office/word/2016/wordml/cid" xmlns:w16="http://schemas.microsoft.com/office/word/2018/wordml" xmlns:w16sdtdh="http://schemas.microsoft.com/office/word/2020/wordml/sdtdatahash" xmlns:w16se="http://schemas.microsoft.com/office/word/2015/wordml/symex" xmlns:wpg="http://schemas.microsoft.com/office/word/2010/wordprocessingGroup" xmlns:wpi="http://schemas.microsoft.com/office/word/2010/wordprocessingInk" xmlns:wne="http://schemas.microsoft.com/office/word/2006/wordml" xmlns:wps="http://schemas.microsoft.com/office/word/2010/wordprocessingShape" mc:Ignorable="w14 w15 w16se w16cid w16 w16cex w16sdtdh wp14">
+<w:hdr xmlns:wpc="http://schemas.microsoft.com/office/word/2010/wordprocessingCanvas" xmlns:cx="http://schemas.microsoft.com/office/drawing/2014/chartex" xmlns:cx1="http://schemas.microsoft.com/office/drawing/2015/9/8/chartex" xmlns:cx2="http://schemas.microsoft.com/office/drawing/2015/10/21/chartex" xmlns:cx3="http://schemas.microsoft.com/office/drawing/2016/5/9/chartex" xmlns:cx4="http://schemas.microsoft.com/office/drawing/2016/5/10/chartex" xmlns:cx5="http://schemas.microsoft.com/office/drawing/2016/5/11/chartex" xmlns:cx6="http://schemas.microsoft.com/office/drawing/2016/5/12/chartex" xmlns:cx7="http://schemas.microsoft.com/office/drawing/2016/5/13/chartex" xmlns:cx8="http://schemas.microsoft.com/office/drawing/2016/5/14/chartex" xmlns:mc="http://schemas.openxmlformats.org/markup-compatibility/2006" xmlns:aink="http://schemas.microsoft.com/office/drawing/2016/ink" xmlns:am3d="http://schemas.microsoft.com/office/drawing/2017/model3d" xmlns:o="urn:schemas-microsoft-com:office:office" xmlns:oel="http://schemas.microsoft.com/office/2019/extlst" xmlns:r="http://schemas.openxmlformats.org/officeDocument/2006/relationships" xmlns:m="http://schemas.openxmlformats.org/officeDocument/2006/math" xmlns:v="urn:schemas-microsoft-com:vml" xmlns:wp14="http://schemas.microsoft.com/office/word/2010/wordprocessingDrawing" xmlns:wp="http://schemas.openxmlformats.org/drawingml/2006/wordprocessingDrawing" xmlns:w10="urn:schemas-microsoft-com:office:word" xmlns:w="http://schemas.openxmlformats.org/wordprocessingml/2006/main" xmlns:w14="http://schemas.microsoft.com/office/word/2010/wordml" xmlns:w15="http://schemas.microsoft.com/office/word/2012/wordml" xmlns:w16cex="http://schemas.microsoft.com/office/word/2018/wordml/cex" xmlns:w16cid="http://schemas.microsoft.com/office/word/2016/wordml/cid" xmlns:w16="http://schemas.microsoft.com/office/word/2018/wordml" xmlns:w16du="http://schemas.microsoft.com/office/word/2023/wordml/word16du" xmlns:w16sdtdh="http://schemas.microsoft.com/office/word/2020/wordml/sdtdatahash" xmlns:w16se="http://schemas.microsoft.com/office/word/2015/wordml/symex" xmlns:wpg="http://schemas.microsoft.com/office/word/2010/wordprocessingGroup" xmlns:wpi="http://schemas.microsoft.com/office/word/2010/wordprocessingInk" xmlns:wne="http://schemas.microsoft.com/office/word/2006/wordml" xmlns:wps="http://schemas.microsoft.com/office/word/2010/wordprocessingShape" mc:Ignorable="w14 w15 w16se w16cid w16 w16cex w16sdtdh wp14">
   <w:p>
     <w:pPr>
       <w:pStyle w:val="Header"/>
@@ -1278,7 +1225,7 @@
 </file>
 
 <file path=word/header2.xml><?xml version="1.0" encoding="utf-8"?>
-<w:hdr xmlns:wpc="http://schemas.microsoft.com/office/word/2010/wordprocessingCanvas" xmlns:cx="http://schemas.microsoft.com/office/drawing/2014/chartex" xmlns:cx1="http://schemas.microsoft.com/office/drawing/2015/9/8/chartex" xmlns:cx2="http://schemas.microsoft.com/office/drawing/2015/10/21/chartex" xmlns:cx3="http://schemas.microsoft.com/office/drawing/2016/5/9/chartex" xmlns:cx4="http://schemas.microsoft.com/office/drawing/2016/5/10/chartex" xmlns:cx5="http://schemas.microsoft.com/office/drawing/2016/5/11/chartex" xmlns:cx6="http://schemas.microsoft.com/office/drawing/2016/5/12/chartex" xmlns:cx7="http://schemas.microsoft.com/office/drawing/2016/5/13/chartex" xmlns:cx8="http://schemas.microsoft.com/office/drawing/2016/5/14/chartex" xmlns:mc="http://schemas.openxmlformats.org/markup-compatibility/2006" xmlns:aink="http://schemas.microsoft.com/office/drawing/2016/ink" xmlns:am3d="http://schemas.microsoft.com/office/drawing/2017/model3d" xmlns:o="urn:schemas-microsoft-com:office:office" xmlns:oel="http://schemas.microsoft.com/office/2019/extlst" xmlns:r="http://schemas.openxmlformats.org/officeDocument/2006/relationships" xmlns:m="http://schemas.openxmlformats.org/officeDocument/2006/math" xmlns:v="urn:schemas-microsoft-com:vml" xmlns:wp14="http://schemas.microsoft.com/office/word/2010/wordprocessingDrawing" xmlns:wp="http://schemas.openxmlformats.org/drawingml/2006/wordprocessingDrawing" xmlns:w10="urn:schemas-microsoft-com:office:word" xmlns:w="http://schemas.openxmlformats.org/wordprocessingml/2006/main" xmlns:w14="http://schemas.microsoft.com/office/word/2010/wordml" xmlns:w15="http://schemas.microsoft.com/office/word/2012/wordml" xmlns:w16cex="http://schemas.microsoft.com/office/word/2018/wordml/cex" xmlns:w16cid="http://schemas.microsoft.com/office/word/2016/wordml/cid" xmlns:w16="http://schemas.microsoft.com/office/word/2018/wordml" xmlns:w16sdtdh="http://schemas.microsoft.com/office/word/2020/wordml/sdtdatahash" xmlns:w16se="http://schemas.microsoft.com/office/word/2015/wordml/symex" xmlns:wpg="http://schemas.microsoft.com/office/word/2010/wordprocessingGroup" xmlns:wpi="http://schemas.microsoft.com/office/word/2010/wordprocessingInk" xmlns:wne="http://schemas.microsoft.com/office/word/2006/wordml" xmlns:wps="http://schemas.microsoft.com/office/word/2010/wordprocessingShape" mc:Ignorable="w14 w15 w16se w16cid w16 w16cex w16sdtdh wp14">
+<w:hdr xmlns:wpc="http://schemas.microsoft.com/office/word/2010/wordprocessingCanvas" xmlns:cx="http://schemas.microsoft.com/office/drawing/2014/chartex" xmlns:cx1="http://schemas.microsoft.com/office/drawing/2015/9/8/chartex" xmlns:cx2="http://schemas.microsoft.com/office/drawing/2015/10/21/chartex" xmlns:cx3="http://schemas.microsoft.com/office/drawing/2016/5/9/chartex" xmlns:cx4="http://schemas.microsoft.com/office/drawing/2016/5/10/chartex" xmlns:cx5="http://schemas.microsoft.com/office/drawing/2016/5/11/chartex" xmlns:cx6="http://schemas.microsoft.com/office/drawing/2016/5/12/chartex" xmlns:cx7="http://schemas.microsoft.com/office/drawing/2016/5/13/chartex" xmlns:cx8="http://schemas.microsoft.com/office/drawing/2016/5/14/chartex" xmlns:mc="http://schemas.openxmlformats.org/markup-compatibility/2006" xmlns:aink="http://schemas.microsoft.com/office/drawing/2016/ink" xmlns:am3d="http://schemas.microsoft.com/office/drawing/2017/model3d" xmlns:o="urn:schemas-microsoft-com:office:office" xmlns:oel="http://schemas.microsoft.com/office/2019/extlst" xmlns:r="http://schemas.openxmlformats.org/officeDocument/2006/relationships" xmlns:m="http://schemas.openxmlformats.org/officeDocument/2006/math" xmlns:v="urn:schemas-microsoft-com:vml" xmlns:wp14="http://schemas.microsoft.com/office/word/2010/wordprocessingDrawing" xmlns:wp="http://schemas.openxmlformats.org/drawingml/2006/wordprocessingDrawing" xmlns:w10="urn:schemas-microsoft-com:office:word" xmlns:w="http://schemas.openxmlformats.org/wordprocessingml/2006/main" xmlns:w14="http://schemas.microsoft.com/office/word/2010/wordml" xmlns:w15="http://schemas.microsoft.com/office/word/2012/wordml" xmlns:w16cex="http://schemas.microsoft.com/office/word/2018/wordml/cex" xmlns:w16cid="http://schemas.microsoft.com/office/word/2016/wordml/cid" xmlns:w16="http://schemas.microsoft.com/office/word/2018/wordml" xmlns:w16du="http://schemas.microsoft.com/office/word/2023/wordml/word16du" xmlns:w16sdtdh="http://schemas.microsoft.com/office/word/2020/wordml/sdtdatahash" xmlns:w16se="http://schemas.microsoft.com/office/word/2015/wordml/symex" xmlns:wpg="http://schemas.microsoft.com/office/word/2010/wordprocessingGroup" xmlns:wpi="http://schemas.microsoft.com/office/word/2010/wordprocessingInk" xmlns:wne="http://schemas.microsoft.com/office/word/2006/wordml" xmlns:wps="http://schemas.microsoft.com/office/word/2010/wordprocessingShape" mc:Ignorable="w14 w15 w16se w16cid w16 w16cex w16sdtdh wp14">
   <w:p>
     <w:pPr>
       <w:pStyle w:val="Header"/>
@@ -1335,7 +1282,7 @@
 </file>
 
 <file path=word/header3.xml><?xml version="1.0" encoding="utf-8"?>
-<w:hdr xmlns:wpc="http://schemas.microsoft.com/office/word/2010/wordprocessingCanvas" xmlns:cx="http://schemas.microsoft.com/office/drawing/2014/chartex" xmlns:cx1="http://schemas.microsoft.com/office/drawing/2015/9/8/chartex" xmlns:cx2="http://schemas.microsoft.com/office/drawing/2015/10/21/chartex" xmlns:cx3="http://schemas.microsoft.com/office/drawing/2016/5/9/chartex" xmlns:cx4="http://schemas.microsoft.com/office/drawing/2016/5/10/chartex" xmlns:cx5="http://schemas.microsoft.com/office/drawing/2016/5/11/chartex" xmlns:cx6="http://schemas.microsoft.com/office/drawing/2016/5/12/chartex" xmlns:cx7="http://schemas.microsoft.com/office/drawing/2016/5/13/chartex" xmlns:cx8="http://schemas.microsoft.com/office/drawing/2016/5/14/chartex" xmlns:mc="http://schemas.openxmlformats.org/markup-compatibility/2006" xmlns:aink="http://schemas.microsoft.com/office/drawing/2016/ink" xmlns:am3d="http://schemas.microsoft.com/office/drawing/2017/model3d" xmlns:o="urn:schemas-microsoft-com:office:office" xmlns:oel="http://schemas.microsoft.com/office/2019/extlst" xmlns:r="http://schemas.openxmlformats.org/officeDocument/2006/relationships" xmlns:m="http://schemas.openxmlformats.org/officeDocument/2006/math" xmlns:v="urn:schemas-microsoft-com:vml" xmlns:wp14="http://schemas.microsoft.com/office/word/2010/wordprocessingDrawing" xmlns:wp="http://schemas.openxmlformats.org/drawingml/2006/wordprocessingDrawing" xmlns:w10="urn:schemas-microsoft-com:office:word" xmlns:w="http://schemas.openxmlformats.org/wordprocessingml/2006/main" xmlns:w14="http://schemas.microsoft.com/office/word/2010/wordml" xmlns:w15="http://schemas.microsoft.com/office/word/2012/wordml" xmlns:w16cex="http://schemas.microsoft.com/office/word/2018/wordml/cex" xmlns:w16cid="http://schemas.microsoft.com/office/word/2016/wordml/cid" xmlns:w16="http://schemas.microsoft.com/office/word/2018/wordml" xmlns:w16sdtdh="http://schemas.microsoft.com/office/word/2020/wordml/sdtdatahash" xmlns:w16se="http://schemas.microsoft.com/office/word/2015/wordml/symex" xmlns:wpg="http://schemas.microsoft.com/office/word/2010/wordprocessingGroup" xmlns:wpi="http://schemas.microsoft.com/office/word/2010/wordprocessingInk" xmlns:wne="http://schemas.microsoft.com/office/word/2006/wordml" xmlns:wps="http://schemas.microsoft.com/office/word/2010/wordprocessingShape" mc:Ignorable="w14 w15 w16se w16cid w16 w16cex w16sdtdh wp14">
+<w:hdr xmlns:wpc="http://schemas.microsoft.com/office/word/2010/wordprocessingCanvas" xmlns:cx="http://schemas.microsoft.com/office/drawing/2014/chartex" xmlns:cx1="http://schemas.microsoft.com/office/drawing/2015/9/8/chartex" xmlns:cx2="http://schemas.microsoft.com/office/drawing/2015/10/21/chartex" xmlns:cx3="http://schemas.microsoft.com/office/drawing/2016/5/9/chartex" xmlns:cx4="http://schemas.microsoft.com/office/drawing/2016/5/10/chartex" xmlns:cx5="http://schemas.microsoft.com/office/drawing/2016/5/11/chartex" xmlns:cx6="http://schemas.microsoft.com/office/drawing/2016/5/12/chartex" xmlns:cx7="http://schemas.microsoft.com/office/drawing/2016/5/13/chartex" xmlns:cx8="http://schemas.microsoft.com/office/drawing/2016/5/14/chartex" xmlns:mc="http://schemas.openxmlformats.org/markup-compatibility/2006" xmlns:aink="http://schemas.microsoft.com/office/drawing/2016/ink" xmlns:am3d="http://schemas.microsoft.com/office/drawing/2017/model3d" xmlns:o="urn:schemas-microsoft-com:office:office" xmlns:oel="http://schemas.microsoft.com/office/2019/extlst" xmlns:r="http://schemas.openxmlformats.org/officeDocument/2006/relationships" xmlns:m="http://schemas.openxmlformats.org/officeDocument/2006/math" xmlns:v="urn:schemas-microsoft-com:vml" xmlns:wp14="http://schemas.microsoft.com/office/word/2010/wordprocessingDrawing" xmlns:wp="http://schemas.openxmlformats.org/drawingml/2006/wordprocessingDrawing" xmlns:w10="urn:schemas-microsoft-com:office:word" xmlns:w="http://schemas.openxmlformats.org/wordprocessingml/2006/main" xmlns:w14="http://schemas.microsoft.com/office/word/2010/wordml" xmlns:w15="http://schemas.microsoft.com/office/word/2012/wordml" xmlns:w16cex="http://schemas.microsoft.com/office/word/2018/wordml/cex" xmlns:w16cid="http://schemas.microsoft.com/office/word/2016/wordml/cid" xmlns:w16="http://schemas.microsoft.com/office/word/2018/wordml" xmlns:w16du="http://schemas.microsoft.com/office/word/2023/wordml/word16du" xmlns:w16sdtdh="http://schemas.microsoft.com/office/word/2020/wordml/sdtdatahash" xmlns:w16se="http://schemas.microsoft.com/office/word/2015/wordml/symex" xmlns:wpg="http://schemas.microsoft.com/office/word/2010/wordprocessingGroup" xmlns:wpi="http://schemas.microsoft.com/office/word/2010/wordprocessingInk" xmlns:wne="http://schemas.microsoft.com/office/word/2006/wordml" xmlns:wps="http://schemas.microsoft.com/office/word/2010/wordprocessingShape" mc:Ignorable="w14 w15 w16se w16cid w16 w16cex w16sdtdh wp14">
   <w:p>
     <w:pPr>
       <w:autoSpaceDE w:val="0"/>
@@ -1530,13 +1477,7 @@
       <w:rPr>
         <w:rStyle w:val="SubheadingChar"/>
       </w:rPr>
-      <w:t xml:space="preserve">Work Performance </w:t>
-    </w:r>
-    <w:r>
-      <w:rPr>
-        <w:rStyle w:val="SubheadingChar"/>
-      </w:rPr>
-      <w:t>Record</w:t>
+      <w:t>Work Performance Record</w:t>
     </w:r>
   </w:p>
   <w:p>
@@ -1548,8 +1489,234 @@
 </file>
 
 <file path=word/numbering.xml><?xml version="1.0" encoding="utf-8"?>
-<w:numbering xmlns:wpc="http://schemas.microsoft.com/office/word/2010/wordprocessingCanvas" xmlns:cx="http://schemas.microsoft.com/office/drawing/2014/chartex" xmlns:cx1="http://schemas.microsoft.com/office/drawing/2015/9/8/chartex" xmlns:cx2="http://schemas.microsoft.com/office/drawing/2015/10/21/chartex" xmlns:cx3="http://schemas.microsoft.com/office/drawing/2016/5/9/chartex" xmlns:cx4="http://schemas.microsoft.com/office/drawing/2016/5/10/chartex" xmlns:cx5="http://schemas.microsoft.com/office/drawing/2016/5/11/chartex" xmlns:cx6="http://schemas.microsoft.com/office/drawing/2016/5/12/chartex" xmlns:cx7="http://schemas.microsoft.com/office/drawing/2016/5/13/chartex" xmlns:cx8="http://schemas.microsoft.com/office/drawing/2016/5/14/chartex" xmlns:mc="http://schemas.openxmlformats.org/markup-compatibility/2006" xmlns:aink="http://schemas.microsoft.com/office/drawing/2016/ink" xmlns:am3d="http://schemas.microsoft.com/office/drawing/2017/model3d" xmlns:o="urn:schemas-microsoft-com:office:office" xmlns:oel="http://schemas.microsoft.com/office/2019/extlst" xmlns:r="http://schemas.openxmlformats.org/officeDocument/2006/relationships" xmlns:m="http://schemas.openxmlformats.org/officeDocument/2006/math" xmlns:v="urn:schemas-microsoft-com:vml" xmlns:wp14="http://schemas.microsoft.com/office/word/2010/wordprocessingDrawing" xmlns:wp="http://schemas.openxmlformats.org/drawingml/2006/wordprocessingDrawing" xmlns:w10="urn:schemas-microsoft-com:office:word" xmlns:w="http://schemas.openxmlformats.org/wordprocessingml/2006/main" xmlns:w14="http://schemas.microsoft.com/office/word/2010/wordml" xmlns:w15="http://schemas.microsoft.com/office/word/2012/wordml" xmlns:w16cex="http://schemas.microsoft.com/office/word/2018/wordml/cex" xmlns:w16cid="http://schemas.microsoft.com/office/word/2016/wordml/cid" xmlns:w16="http://schemas.microsoft.com/office/word/2018/wordml" xmlns:w16sdtdh="http://schemas.microsoft.com/office/word/2020/wordml/sdtdatahash" xmlns:w16se="http://schemas.microsoft.com/office/word/2015/wordml/symex" xmlns:wpg="http://schemas.microsoft.com/office/word/2010/wordprocessingGroup" xmlns:wpi="http://schemas.microsoft.com/office/word/2010/wordprocessingInk" xmlns:wne="http://schemas.microsoft.com/office/word/2006/wordml" xmlns:wps="http://schemas.microsoft.com/office/word/2010/wordprocessingShape" mc:Ignorable="w14 w15 w16se w16cid w16 w16cex w16sdtdh wp14">
+<w:numbering xmlns:wpc="http://schemas.microsoft.com/office/word/2010/wordprocessingCanvas" xmlns:cx="http://schemas.microsoft.com/office/drawing/2014/chartex" xmlns:cx1="http://schemas.microsoft.com/office/drawing/2015/9/8/chartex" xmlns:cx2="http://schemas.microsoft.com/office/drawing/2015/10/21/chartex" xmlns:cx3="http://schemas.microsoft.com/office/drawing/2016/5/9/chartex" xmlns:cx4="http://schemas.microsoft.com/office/drawing/2016/5/10/chartex" xmlns:cx5="http://schemas.microsoft.com/office/drawing/2016/5/11/chartex" xmlns:cx6="http://schemas.microsoft.com/office/drawing/2016/5/12/chartex" xmlns:cx7="http://schemas.microsoft.com/office/drawing/2016/5/13/chartex" xmlns:cx8="http://schemas.microsoft.com/office/drawing/2016/5/14/chartex" xmlns:mc="http://schemas.openxmlformats.org/markup-compatibility/2006" xmlns:aink="http://schemas.microsoft.com/office/drawing/2016/ink" xmlns:am3d="http://schemas.microsoft.com/office/drawing/2017/model3d" xmlns:o="urn:schemas-microsoft-com:office:office" xmlns:oel="http://schemas.microsoft.com/office/2019/extlst" xmlns:r="http://schemas.openxmlformats.org/officeDocument/2006/relationships" xmlns:m="http://schemas.openxmlformats.org/officeDocument/2006/math" xmlns:v="urn:schemas-microsoft-com:vml" xmlns:wp14="http://schemas.microsoft.com/office/word/2010/wordprocessingDrawing" xmlns:wp="http://schemas.openxmlformats.org/drawingml/2006/wordprocessingDrawing" xmlns:w10="urn:schemas-microsoft-com:office:word" xmlns:w="http://schemas.openxmlformats.org/wordprocessingml/2006/main" xmlns:w14="http://schemas.microsoft.com/office/word/2010/wordml" xmlns:w15="http://schemas.microsoft.com/office/word/2012/wordml" xmlns:w16cex="http://schemas.microsoft.com/office/word/2018/wordml/cex" xmlns:w16cid="http://schemas.microsoft.com/office/word/2016/wordml/cid" xmlns:w16="http://schemas.microsoft.com/office/word/2018/wordml" xmlns:w16du="http://schemas.microsoft.com/office/word/2023/wordml/word16du" xmlns:w16sdtdh="http://schemas.microsoft.com/office/word/2020/wordml/sdtdatahash" xmlns:w16se="http://schemas.microsoft.com/office/word/2015/wordml/symex" xmlns:wpg="http://schemas.microsoft.com/office/word/2010/wordprocessingGroup" xmlns:wpi="http://schemas.microsoft.com/office/word/2010/wordprocessingInk" xmlns:wne="http://schemas.microsoft.com/office/word/2006/wordml" xmlns:wps="http://schemas.microsoft.com/office/word/2010/wordprocessingShape" mc:Ignorable="w14 w15 w16se w16cid w16 w16cex w16sdtdh wp14">
   <w:abstractNum w:abstractNumId="0" w15:restartNumberingAfterBreak="0">
+    <w:nsid w:val="11FD3872"/>
+    <w:multiLevelType w:val="hybridMultilevel"/>
+    <w:tmpl w:val="33827FE2"/>
+    <w:lvl w:ilvl="0" w:tplc="A4EC6716">
+      <w:start w:val="5"/>
+      <w:numFmt w:val="bullet"/>
+      <w:lvlText w:val="-"/>
+      <w:lvlJc w:val="left"/>
+      <w:pPr>
+        <w:ind w:left="720" w:hanging="360"/>
+      </w:pPr>
+      <w:rPr>
+        <w:rFonts w:ascii="Calibri" w:eastAsiaTheme="minorHAnsi" w:hAnsi="Calibri" w:cs="Calibri" w:hint="default"/>
+      </w:rPr>
+    </w:lvl>
+    <w:lvl w:ilvl="1" w:tplc="08090003" w:tentative="1">
+      <w:start w:val="1"/>
+      <w:numFmt w:val="bullet"/>
+      <w:lvlText w:val="o"/>
+      <w:lvlJc w:val="left"/>
+      <w:pPr>
+        <w:ind w:left="1440" w:hanging="360"/>
+      </w:pPr>
+      <w:rPr>
+        <w:rFonts w:ascii="Courier New" w:hAnsi="Courier New" w:cs="Courier New" w:hint="default"/>
+      </w:rPr>
+    </w:lvl>
+    <w:lvl w:ilvl="2" w:tplc="08090005" w:tentative="1">
+      <w:start w:val="1"/>
+      <w:numFmt w:val="bullet"/>
+      <w:lvlText w:val=""/>
+      <w:lvlJc w:val="left"/>
+      <w:pPr>
+        <w:ind w:left="2160" w:hanging="360"/>
+      </w:pPr>
+      <w:rPr>
+        <w:rFonts w:ascii="Wingdings" w:hAnsi="Wingdings" w:hint="default"/>
+      </w:rPr>
+    </w:lvl>
+    <w:lvl w:ilvl="3" w:tplc="08090001" w:tentative="1">
+      <w:start w:val="1"/>
+      <w:numFmt w:val="bullet"/>
+      <w:lvlText w:val=""/>
+      <w:lvlJc w:val="left"/>
+      <w:pPr>
+        <w:ind w:left="2880" w:hanging="360"/>
+      </w:pPr>
+      <w:rPr>
+        <w:rFonts w:ascii="Symbol" w:hAnsi="Symbol" w:hint="default"/>
+      </w:rPr>
+    </w:lvl>
+    <w:lvl w:ilvl="4" w:tplc="08090003" w:tentative="1">
+      <w:start w:val="1"/>
+      <w:numFmt w:val="bullet"/>
+      <w:lvlText w:val="o"/>
+      <w:lvlJc w:val="left"/>
+      <w:pPr>
+        <w:ind w:left="3600" w:hanging="360"/>
+      </w:pPr>
+      <w:rPr>
+        <w:rFonts w:ascii="Courier New" w:hAnsi="Courier New" w:cs="Courier New" w:hint="default"/>
+      </w:rPr>
+    </w:lvl>
+    <w:lvl w:ilvl="5" w:tplc="08090005" w:tentative="1">
+      <w:start w:val="1"/>
+      <w:numFmt w:val="bullet"/>
+      <w:lvlText w:val=""/>
+      <w:lvlJc w:val="left"/>
+      <w:pPr>
+        <w:ind w:left="4320" w:hanging="360"/>
+      </w:pPr>
+      <w:rPr>
+        <w:rFonts w:ascii="Wingdings" w:hAnsi="Wingdings" w:hint="default"/>
+      </w:rPr>
+    </w:lvl>
+    <w:lvl w:ilvl="6" w:tplc="08090001" w:tentative="1">
+      <w:start w:val="1"/>
+      <w:numFmt w:val="bullet"/>
+      <w:lvlText w:val=""/>
+      <w:lvlJc w:val="left"/>
+      <w:pPr>
+        <w:ind w:left="5040" w:hanging="360"/>
+      </w:pPr>
+      <w:rPr>
+        <w:rFonts w:ascii="Symbol" w:hAnsi="Symbol" w:hint="default"/>
+      </w:rPr>
+    </w:lvl>
+    <w:lvl w:ilvl="7" w:tplc="08090003" w:tentative="1">
+      <w:start w:val="1"/>
+      <w:numFmt w:val="bullet"/>
+      <w:lvlText w:val="o"/>
+      <w:lvlJc w:val="left"/>
+      <w:pPr>
+        <w:ind w:left="5760" w:hanging="360"/>
+      </w:pPr>
+      <w:rPr>
+        <w:rFonts w:ascii="Courier New" w:hAnsi="Courier New" w:cs="Courier New" w:hint="default"/>
+      </w:rPr>
+    </w:lvl>
+    <w:lvl w:ilvl="8" w:tplc="08090005" w:tentative="1">
+      <w:start w:val="1"/>
+      <w:numFmt w:val="bullet"/>
+      <w:lvlText w:val=""/>
+      <w:lvlJc w:val="left"/>
+      <w:pPr>
+        <w:ind w:left="6480" w:hanging="360"/>
+      </w:pPr>
+      <w:rPr>
+        <w:rFonts w:ascii="Wingdings" w:hAnsi="Wingdings" w:hint="default"/>
+      </w:rPr>
+    </w:lvl>
+  </w:abstractNum>
+  <w:abstractNum w:abstractNumId="1" w15:restartNumberingAfterBreak="0">
+    <w:nsid w:val="17D32615"/>
+    <w:multiLevelType w:val="hybridMultilevel"/>
+    <w:tmpl w:val="4114F746"/>
+    <w:lvl w:ilvl="0" w:tplc="A4EC6716">
+      <w:start w:val="5"/>
+      <w:numFmt w:val="bullet"/>
+      <w:lvlText w:val="-"/>
+      <w:lvlJc w:val="left"/>
+      <w:pPr>
+        <w:ind w:left="720" w:hanging="360"/>
+      </w:pPr>
+      <w:rPr>
+        <w:rFonts w:ascii="Calibri" w:eastAsiaTheme="minorHAnsi" w:hAnsi="Calibri" w:cs="Calibri" w:hint="default"/>
+      </w:rPr>
+    </w:lvl>
+    <w:lvl w:ilvl="1" w:tplc="08090003" w:tentative="1">
+      <w:start w:val="1"/>
+      <w:numFmt w:val="bullet"/>
+      <w:lvlText w:val="o"/>
+      <w:lvlJc w:val="left"/>
+      <w:pPr>
+        <w:ind w:left="1440" w:hanging="360"/>
+      </w:pPr>
+      <w:rPr>
+        <w:rFonts w:ascii="Courier New" w:hAnsi="Courier New" w:cs="Courier New" w:hint="default"/>
+      </w:rPr>
+    </w:lvl>
+    <w:lvl w:ilvl="2" w:tplc="08090005" w:tentative="1">
+      <w:start w:val="1"/>
+      <w:numFmt w:val="bullet"/>
+      <w:lvlText w:val=""/>
+      <w:lvlJc w:val="left"/>
+      <w:pPr>
+        <w:ind w:left="2160" w:hanging="360"/>
+      </w:pPr>
+      <w:rPr>
+        <w:rFonts w:ascii="Wingdings" w:hAnsi="Wingdings" w:hint="default"/>
+      </w:rPr>
+    </w:lvl>
+    <w:lvl w:ilvl="3" w:tplc="08090001" w:tentative="1">
+      <w:start w:val="1"/>
+      <w:numFmt w:val="bullet"/>
+      <w:lvlText w:val=""/>
+      <w:lvlJc w:val="left"/>
+      <w:pPr>
+        <w:ind w:left="2880" w:hanging="360"/>
+      </w:pPr>
+      <w:rPr>
+        <w:rFonts w:ascii="Symbol" w:hAnsi="Symbol" w:hint="default"/>
+      </w:rPr>
+    </w:lvl>
+    <w:lvl w:ilvl="4" w:tplc="08090003" w:tentative="1">
+      <w:start w:val="1"/>
+      <w:numFmt w:val="bullet"/>
+      <w:lvlText w:val="o"/>
+      <w:lvlJc w:val="left"/>
+      <w:pPr>
+        <w:ind w:left="3600" w:hanging="360"/>
+      </w:pPr>
+      <w:rPr>
+        <w:rFonts w:ascii="Courier New" w:hAnsi="Courier New" w:cs="Courier New" w:hint="default"/>
+      </w:rPr>
+    </w:lvl>
+    <w:lvl w:ilvl="5" w:tplc="08090005" w:tentative="1">
+      <w:start w:val="1"/>
+      <w:numFmt w:val="bullet"/>
+      <w:lvlText w:val=""/>
+      <w:lvlJc w:val="left"/>
+      <w:pPr>
+        <w:ind w:left="4320" w:hanging="360"/>
+      </w:pPr>
+      <w:rPr>
+        <w:rFonts w:ascii="Wingdings" w:hAnsi="Wingdings" w:hint="default"/>
+      </w:rPr>
+    </w:lvl>
+    <w:lvl w:ilvl="6" w:tplc="08090001" w:tentative="1">
+      <w:start w:val="1"/>
+      <w:numFmt w:val="bullet"/>
+      <w:lvlText w:val=""/>
+      <w:lvlJc w:val="left"/>
+      <w:pPr>
+        <w:ind w:left="5040" w:hanging="360"/>
+      </w:pPr>
+      <w:rPr>
+        <w:rFonts w:ascii="Symbol" w:hAnsi="Symbol" w:hint="default"/>
+      </w:rPr>
+    </w:lvl>
+    <w:lvl w:ilvl="7" w:tplc="08090003" w:tentative="1">
+      <w:start w:val="1"/>
+      <w:numFmt w:val="bullet"/>
+      <w:lvlText w:val="o"/>
+      <w:lvlJc w:val="left"/>
+      <w:pPr>
+        <w:ind w:left="5760" w:hanging="360"/>
+      </w:pPr>
+      <w:rPr>
+        <w:rFonts w:ascii="Courier New" w:hAnsi="Courier New" w:cs="Courier New" w:hint="default"/>
+      </w:rPr>
+    </w:lvl>
+    <w:lvl w:ilvl="8" w:tplc="08090005" w:tentative="1">
+      <w:start w:val="1"/>
+      <w:numFmt w:val="bullet"/>
+      <w:lvlText w:val=""/>
+      <w:lvlJc w:val="left"/>
+      <w:pPr>
+        <w:ind w:left="6480" w:hanging="360"/>
+      </w:pPr>
+      <w:rPr>
+        <w:rFonts w:ascii="Wingdings" w:hAnsi="Wingdings" w:hint="default"/>
+      </w:rPr>
+    </w:lvl>
+  </w:abstractNum>
+  <w:abstractNum w:abstractNumId="2" w15:restartNumberingAfterBreak="0">
     <w:nsid w:val="337F467A"/>
     <w:multiLevelType w:val="hybridMultilevel"/>
     <w:tmpl w:val="CDF00E78"/>
@@ -1662,7 +1829,7 @@
       </w:rPr>
     </w:lvl>
   </w:abstractNum>
-  <w:abstractNum w:abstractNumId="1" w15:restartNumberingAfterBreak="0">
+  <w:abstractNum w:abstractNumId="3" w15:restartNumberingAfterBreak="0">
     <w:nsid w:val="3B915B14"/>
     <w:multiLevelType w:val="hybridMultilevel"/>
     <w:tmpl w:val="A044F7AA"/>
@@ -1748,7 +1915,7 @@
       </w:pPr>
     </w:lvl>
   </w:abstractNum>
-  <w:abstractNum w:abstractNumId="2" w15:restartNumberingAfterBreak="0">
+  <w:abstractNum w:abstractNumId="4" w15:restartNumberingAfterBreak="0">
     <w:nsid w:val="428F193D"/>
     <w:multiLevelType w:val="hybridMultilevel"/>
     <w:tmpl w:val="EB4ECCFA"/>
@@ -1861,7 +2028,7 @@
       </w:rPr>
     </w:lvl>
   </w:abstractNum>
-  <w:abstractNum w:abstractNumId="3" w15:restartNumberingAfterBreak="0">
+  <w:abstractNum w:abstractNumId="5" w15:restartNumberingAfterBreak="0">
     <w:nsid w:val="473E5771"/>
     <w:multiLevelType w:val="hybridMultilevel"/>
     <w:tmpl w:val="BD8E9F1E"/>
@@ -1973,7 +2140,7 @@
       </w:rPr>
     </w:lvl>
   </w:abstractNum>
-  <w:abstractNum w:abstractNumId="4" w15:restartNumberingAfterBreak="0">
+  <w:abstractNum w:abstractNumId="6" w15:restartNumberingAfterBreak="0">
     <w:nsid w:val="55A676AC"/>
     <w:multiLevelType w:val="hybridMultilevel"/>
     <w:tmpl w:val="0D500984"/>
@@ -2086,7 +2253,7 @@
       </w:rPr>
     </w:lvl>
   </w:abstractNum>
-  <w:abstractNum w:abstractNumId="5" w15:restartNumberingAfterBreak="0">
+  <w:abstractNum w:abstractNumId="7" w15:restartNumberingAfterBreak="0">
     <w:nsid w:val="5F7B3687"/>
     <w:multiLevelType w:val="hybridMultilevel"/>
     <w:tmpl w:val="19CAA640"/>
@@ -2172,7 +2339,120 @@
       </w:pPr>
     </w:lvl>
   </w:abstractNum>
-  <w:abstractNum w:abstractNumId="6" w15:restartNumberingAfterBreak="0">
+  <w:abstractNum w:abstractNumId="8" w15:restartNumberingAfterBreak="0">
+    <w:nsid w:val="75C55439"/>
+    <w:multiLevelType w:val="hybridMultilevel"/>
+    <w:tmpl w:val="2E82BC56"/>
+    <w:lvl w:ilvl="0" w:tplc="A4EC6716">
+      <w:start w:val="5"/>
+      <w:numFmt w:val="bullet"/>
+      <w:lvlText w:val="-"/>
+      <w:lvlJc w:val="left"/>
+      <w:pPr>
+        <w:ind w:left="720" w:hanging="360"/>
+      </w:pPr>
+      <w:rPr>
+        <w:rFonts w:ascii="Calibri" w:eastAsiaTheme="minorHAnsi" w:hAnsi="Calibri" w:cs="Calibri" w:hint="default"/>
+      </w:rPr>
+    </w:lvl>
+    <w:lvl w:ilvl="1" w:tplc="08090003" w:tentative="1">
+      <w:start w:val="1"/>
+      <w:numFmt w:val="bullet"/>
+      <w:lvlText w:val="o"/>
+      <w:lvlJc w:val="left"/>
+      <w:pPr>
+        <w:ind w:left="1440" w:hanging="360"/>
+      </w:pPr>
+      <w:rPr>
+        <w:rFonts w:ascii="Courier New" w:hAnsi="Courier New" w:cs="Courier New" w:hint="default"/>
+      </w:rPr>
+    </w:lvl>
+    <w:lvl w:ilvl="2" w:tplc="08090005" w:tentative="1">
+      <w:start w:val="1"/>
+      <w:numFmt w:val="bullet"/>
+      <w:lvlText w:val=""/>
+      <w:lvlJc w:val="left"/>
+      <w:pPr>
+        <w:ind w:left="2160" w:hanging="360"/>
+      </w:pPr>
+      <w:rPr>
+        <w:rFonts w:ascii="Wingdings" w:hAnsi="Wingdings" w:hint="default"/>
+      </w:rPr>
+    </w:lvl>
+    <w:lvl w:ilvl="3" w:tplc="08090001" w:tentative="1">
+      <w:start w:val="1"/>
+      <w:numFmt w:val="bullet"/>
+      <w:lvlText w:val=""/>
+      <w:lvlJc w:val="left"/>
+      <w:pPr>
+        <w:ind w:left="2880" w:hanging="360"/>
+      </w:pPr>
+      <w:rPr>
+        <w:rFonts w:ascii="Symbol" w:hAnsi="Symbol" w:hint="default"/>
+      </w:rPr>
+    </w:lvl>
+    <w:lvl w:ilvl="4" w:tplc="08090003" w:tentative="1">
+      <w:start w:val="1"/>
+      <w:numFmt w:val="bullet"/>
+      <w:lvlText w:val="o"/>
+      <w:lvlJc w:val="left"/>
+      <w:pPr>
+        <w:ind w:left="3600" w:hanging="360"/>
+      </w:pPr>
+      <w:rPr>
+        <w:rFonts w:ascii="Courier New" w:hAnsi="Courier New" w:cs="Courier New" w:hint="default"/>
+      </w:rPr>
+    </w:lvl>
+    <w:lvl w:ilvl="5" w:tplc="08090005" w:tentative="1">
+      <w:start w:val="1"/>
+      <w:numFmt w:val="bullet"/>
+      <w:lvlText w:val=""/>
+      <w:lvlJc w:val="left"/>
+      <w:pPr>
+        <w:ind w:left="4320" w:hanging="360"/>
+      </w:pPr>
+      <w:rPr>
+        <w:rFonts w:ascii="Wingdings" w:hAnsi="Wingdings" w:hint="default"/>
+      </w:rPr>
+    </w:lvl>
+    <w:lvl w:ilvl="6" w:tplc="08090001" w:tentative="1">
+      <w:start w:val="1"/>
+      <w:numFmt w:val="bullet"/>
+      <w:lvlText w:val=""/>
+      <w:lvlJc w:val="left"/>
+      <w:pPr>
+        <w:ind w:left="5040" w:hanging="360"/>
+      </w:pPr>
+      <w:rPr>
+        <w:rFonts w:ascii="Symbol" w:hAnsi="Symbol" w:hint="default"/>
+      </w:rPr>
+    </w:lvl>
+    <w:lvl w:ilvl="7" w:tplc="08090003" w:tentative="1">
+      <w:start w:val="1"/>
+      <w:numFmt w:val="bullet"/>
+      <w:lvlText w:val="o"/>
+      <w:lvlJc w:val="left"/>
+      <w:pPr>
+        <w:ind w:left="5760" w:hanging="360"/>
+      </w:pPr>
+      <w:rPr>
+        <w:rFonts w:ascii="Courier New" w:hAnsi="Courier New" w:cs="Courier New" w:hint="default"/>
+      </w:rPr>
+    </w:lvl>
+    <w:lvl w:ilvl="8" w:tplc="08090005" w:tentative="1">
+      <w:start w:val="1"/>
+      <w:numFmt w:val="bullet"/>
+      <w:lvlText w:val=""/>
+      <w:lvlJc w:val="left"/>
+      <w:pPr>
+        <w:ind w:left="6480" w:hanging="360"/>
+      </w:pPr>
+      <w:rPr>
+        <w:rFonts w:ascii="Wingdings" w:hAnsi="Wingdings" w:hint="default"/>
+      </w:rPr>
+    </w:lvl>
+  </w:abstractNum>
+  <w:abstractNum w:abstractNumId="9" w15:restartNumberingAfterBreak="0">
     <w:nsid w:val="75CB2F34"/>
     <w:multiLevelType w:val="hybridMultilevel"/>
     <w:tmpl w:val="40708BE6"/>
@@ -2285,26 +2565,151 @@
       </w:rPr>
     </w:lvl>
   </w:abstractNum>
+  <w:abstractNum w:abstractNumId="10" w15:restartNumberingAfterBreak="0">
+    <w:nsid w:val="79CB37DD"/>
+    <w:multiLevelType w:val="hybridMultilevel"/>
+    <w:tmpl w:val="CEFC4050"/>
+    <w:lvl w:ilvl="0" w:tplc="08090001">
+      <w:start w:val="1"/>
+      <w:numFmt w:val="bullet"/>
+      <w:lvlText w:val=""/>
+      <w:lvlJc w:val="left"/>
+      <w:pPr>
+        <w:ind w:left="720" w:hanging="360"/>
+      </w:pPr>
+      <w:rPr>
+        <w:rFonts w:ascii="Symbol" w:hAnsi="Symbol" w:hint="default"/>
+      </w:rPr>
+    </w:lvl>
+    <w:lvl w:ilvl="1" w:tplc="08090003" w:tentative="1">
+      <w:start w:val="1"/>
+      <w:numFmt w:val="bullet"/>
+      <w:lvlText w:val="o"/>
+      <w:lvlJc w:val="left"/>
+      <w:pPr>
+        <w:ind w:left="1440" w:hanging="360"/>
+      </w:pPr>
+      <w:rPr>
+        <w:rFonts w:ascii="Courier New" w:hAnsi="Courier New" w:cs="Courier New" w:hint="default"/>
+      </w:rPr>
+    </w:lvl>
+    <w:lvl w:ilvl="2" w:tplc="08090005" w:tentative="1">
+      <w:start w:val="1"/>
+      <w:numFmt w:val="bullet"/>
+      <w:lvlText w:val=""/>
+      <w:lvlJc w:val="left"/>
+      <w:pPr>
+        <w:ind w:left="2160" w:hanging="360"/>
+      </w:pPr>
+      <w:rPr>
+        <w:rFonts w:ascii="Wingdings" w:hAnsi="Wingdings" w:hint="default"/>
+      </w:rPr>
+    </w:lvl>
+    <w:lvl w:ilvl="3" w:tplc="08090001">
+      <w:start w:val="1"/>
+      <w:numFmt w:val="bullet"/>
+      <w:lvlText w:val=""/>
+      <w:lvlJc w:val="left"/>
+      <w:pPr>
+        <w:ind w:left="2880" w:hanging="360"/>
+      </w:pPr>
+      <w:rPr>
+        <w:rFonts w:ascii="Symbol" w:hAnsi="Symbol" w:hint="default"/>
+      </w:rPr>
+    </w:lvl>
+    <w:lvl w:ilvl="4" w:tplc="08090003" w:tentative="1">
+      <w:start w:val="1"/>
+      <w:numFmt w:val="bullet"/>
+      <w:lvlText w:val="o"/>
+      <w:lvlJc w:val="left"/>
+      <w:pPr>
+        <w:ind w:left="3600" w:hanging="360"/>
+      </w:pPr>
+      <w:rPr>
+        <w:rFonts w:ascii="Courier New" w:hAnsi="Courier New" w:cs="Courier New" w:hint="default"/>
+      </w:rPr>
+    </w:lvl>
+    <w:lvl w:ilvl="5" w:tplc="08090005" w:tentative="1">
+      <w:start w:val="1"/>
+      <w:numFmt w:val="bullet"/>
+      <w:lvlText w:val=""/>
+      <w:lvlJc w:val="left"/>
+      <w:pPr>
+        <w:ind w:left="4320" w:hanging="360"/>
+      </w:pPr>
+      <w:rPr>
+        <w:rFonts w:ascii="Wingdings" w:hAnsi="Wingdings" w:hint="default"/>
+      </w:rPr>
+    </w:lvl>
+    <w:lvl w:ilvl="6" w:tplc="08090001" w:tentative="1">
+      <w:start w:val="1"/>
+      <w:numFmt w:val="bullet"/>
+      <w:lvlText w:val=""/>
+      <w:lvlJc w:val="left"/>
+      <w:pPr>
+        <w:ind w:left="5040" w:hanging="360"/>
+      </w:pPr>
+      <w:rPr>
+        <w:rFonts w:ascii="Symbol" w:hAnsi="Symbol" w:hint="default"/>
+      </w:rPr>
+    </w:lvl>
+    <w:lvl w:ilvl="7" w:tplc="08090003" w:tentative="1">
+      <w:start w:val="1"/>
+      <w:numFmt w:val="bullet"/>
+      <w:lvlText w:val="o"/>
+      <w:lvlJc w:val="left"/>
+      <w:pPr>
+        <w:ind w:left="5760" w:hanging="360"/>
+      </w:pPr>
+      <w:rPr>
+        <w:rFonts w:ascii="Courier New" w:hAnsi="Courier New" w:cs="Courier New" w:hint="default"/>
+      </w:rPr>
+    </w:lvl>
+    <w:lvl w:ilvl="8" w:tplc="08090005" w:tentative="1">
+      <w:start w:val="1"/>
+      <w:numFmt w:val="bullet"/>
+      <w:lvlText w:val=""/>
+      <w:lvlJc w:val="left"/>
+      <w:pPr>
+        <w:ind w:left="6480" w:hanging="360"/>
+      </w:pPr>
+      <w:rPr>
+        <w:rFonts w:ascii="Wingdings" w:hAnsi="Wingdings" w:hint="default"/>
+      </w:rPr>
+    </w:lvl>
+  </w:abstractNum>
   <w:num w:numId="1" w16cid:durableId="252671733">
+    <w:abstractNumId w:val="7"/>
+  </w:num>
+  <w:num w:numId="2" w16cid:durableId="1454790007">
+    <w:abstractNumId w:val="9"/>
+  </w:num>
+  <w:num w:numId="3" w16cid:durableId="2091153000">
+    <w:abstractNumId w:val="4"/>
+  </w:num>
+  <w:num w:numId="4" w16cid:durableId="1566452318">
+    <w:abstractNumId w:val="6"/>
+  </w:num>
+  <w:num w:numId="5" w16cid:durableId="2018266272">
+    <w:abstractNumId w:val="3"/>
+  </w:num>
+  <w:num w:numId="6" w16cid:durableId="898832493">
+    <w:abstractNumId w:val="2"/>
+  </w:num>
+  <w:num w:numId="7" w16cid:durableId="502937890">
     <w:abstractNumId w:val="5"/>
   </w:num>
-  <w:num w:numId="2" w16cid:durableId="1454790007">
-    <w:abstractNumId w:val="6"/>
+  <w:num w:numId="8" w16cid:durableId="2120374653">
+    <w:abstractNumId w:val="8"/>
   </w:num>
-  <w:num w:numId="3" w16cid:durableId="2091153000">
-    <w:abstractNumId w:val="2"/>
+  <w:num w:numId="9" w16cid:durableId="524826190">
+    <w:abstractNumId w:val="0"/>
   </w:num>
-  <w:num w:numId="4" w16cid:durableId="1566452318">
-    <w:abstractNumId w:val="4"/>
-  </w:num>
-  <w:num w:numId="5" w16cid:durableId="2018266272">
+  <w:num w:numId="10" w16cid:durableId="423840162">
     <w:abstractNumId w:val="1"/>
   </w:num>
-  <w:num w:numId="6" w16cid:durableId="898832493">
-    <w:abstractNumId w:val="0"/>
-  </w:num>
-  <w:num w:numId="7" w16cid:durableId="502937890">
-    <w:abstractNumId w:val="3"/>
+  <w:num w:numId="11" w16cid:durableId="1866751121">
+    <w:abstractNumId w:val="10"/>
   </w:num>
 </w:numbering>
 </file>
@@ -3160,7 +3565,7 @@
       </w:tcPr>
     </w:tblStylePr>
   </w:style>
-  <w:style w:type="table" w:styleId="GridTable6Colorful-Accent1">
+  <w:style w:type="table" w:styleId="GridTable6ColourfulAccent1">
     <w:name w:val="Grid Table 6 Colorful Accent 1"/>
     <w:basedOn w:val="TableNormal"/>
     <w:uiPriority w:val="51"/>
@@ -3463,6 +3868,19 @@
         <w:shd w:val="clear" w:color="auto" w:fill="EDEDED" w:themeFill="accent3" w:themeFillTint="33"/>
       </w:tcPr>
     </w:tblStylePr>
+  </w:style>
+  <w:style w:type="paragraph" w:customStyle="1" w:styleId="Standard">
+    <w:name w:val="Standard"/>
+    <w:rsid w:val="00C519E2"/>
+    <w:pPr>
+      <w:suppressAutoHyphens/>
+      <w:autoSpaceDN w:val="0"/>
+      <w:spacing w:before="120" w:after="120"/>
+      <w:textAlignment w:val="baseline"/>
+    </w:pPr>
+    <w:rPr>
+      <w:rFonts w:ascii="Calibri" w:eastAsia="Calibri" w:hAnsi="Calibri" w:cs="F"/>
+    </w:rPr>
   </w:style>
 </w:styles>
 </file>

</xml_diff>